<commit_message>
Atualização da Documentação. Falta o FAQ e o ZENDESK
</commit_message>
<xml_diff>
--- a/Pesquisa & Inovação/contexto_justificativa.docx
+++ b/Pesquisa & Inovação/contexto_justificativa.docx
@@ -1927,29 +1927,7 @@
                 <w:noProof/>
                 <w:shd w:val="clear" w:color="auto" w:fill="FFFFFF"/>
               </w:rPr>
-              <w:t>DESENVOL</w:t>
-            </w:r>
-            <w:r>
-              <w:rPr>
-                <w:rStyle w:val="Hyperlink"/>
-                <w:rFonts w:ascii="Arial" w:hAnsi="Arial" w:cs="Arial"/>
-                <w:b/>
-                <w:bCs/>
-                <w:noProof/>
-                <w:shd w:val="clear" w:color="auto" w:fill="FFFFFF"/>
-              </w:rPr>
-              <w:t>V</w:t>
-            </w:r>
-            <w:r>
-              <w:rPr>
-                <w:rStyle w:val="Hyperlink"/>
-                <w:rFonts w:ascii="Arial" w:hAnsi="Arial" w:cs="Arial"/>
-                <w:b/>
-                <w:bCs/>
-                <w:noProof/>
-                <w:shd w:val="clear" w:color="auto" w:fill="FFFFFF"/>
-              </w:rPr>
-              <w:t>IMENTO DO PROJETO</w:t>
+              <w:t>DESENVOLVIMENTO DO PROJETO</w:t>
             </w:r>
             <w:r>
               <w:rPr>
@@ -3219,27 +3197,7 @@
                 <w:bCs/>
                 <w:noProof/>
               </w:rPr>
-              <w:t>Refer</w:t>
-            </w:r>
-            <w:r>
-              <w:rPr>
-                <w:rStyle w:val="Hyperlink"/>
-                <w:rFonts w:ascii="Arial" w:hAnsi="Arial" w:cs="Arial"/>
-                <w:b/>
-                <w:bCs/>
-                <w:noProof/>
-              </w:rPr>
-              <w:t>ê</w:t>
-            </w:r>
-            <w:r>
-              <w:rPr>
-                <w:rStyle w:val="Hyperlink"/>
-                <w:rFonts w:ascii="Arial" w:hAnsi="Arial" w:cs="Arial"/>
-                <w:b/>
-                <w:bCs/>
-                <w:noProof/>
-              </w:rPr>
-              <w:t>ncias</w:t>
+              <w:t>Referências</w:t>
             </w:r>
             <w:r>
               <w:rPr>
@@ -4179,7 +4137,7 @@
           <w:shd w:val="clear" w:color="auto" w:fill="FFFFFF"/>
         </w:rPr>
         <w:drawing>
-          <wp:inline distT="0" distB="0" distL="0" distR="0" wp14:anchorId="0CD556E8" wp14:editId="7B04ECA7">
+          <wp:inline distT="0" distB="0" distL="0" distR="0" wp14:anchorId="0CD556E8" wp14:editId="537AC81E">
             <wp:extent cx="5400040" cy="3165782"/>
             <wp:effectExtent l="0" t="0" r="0" b="0"/>
             <wp:docPr id="12" name="Imagem 12"/>
@@ -4235,9 +4193,9 @@
         </w:rPr>
         <w:lastRenderedPageBreak/>
         <w:drawing>
-          <wp:inline distT="0" distB="0" distL="0" distR="0" wp14:anchorId="51764B37" wp14:editId="2AE2A303">
+          <wp:inline distT="0" distB="0" distL="0" distR="0" wp14:anchorId="51764B37" wp14:editId="0094C810">
             <wp:extent cx="5400040" cy="3776345"/>
-            <wp:effectExtent l="0" t="0" r="0" b="0"/>
+            <wp:effectExtent l="0" t="0" r="0" b="5715"/>
             <wp:docPr id="13" name="Imagem 13"/>
             <wp:cNvGraphicFramePr>
               <a:graphicFrameLocks xmlns:a="http://schemas.openxmlformats.org/drawingml/2006/main" noChangeAspect="1"/>
@@ -4596,40 +4554,29 @@
       <w:bookmarkStart w:id="6" w:name="_Toc58270899"/>
       <w:r>
         <w:rPr>
-          <w:rFonts w:cstheme="minorHAnsi"/>
           <w:noProof/>
-          <w:color w:val="2F5496" w:themeColor="accent1" w:themeShade="BF"/>
-          <w:sz w:val="36"/>
-          <w:szCs w:val="36"/>
-          <w:shd w:val="clear" w:color="auto" w:fill="FFFFFF"/>
         </w:rPr>
         <w:drawing>
-          <wp:anchor distT="0" distB="0" distL="114300" distR="114300" simplePos="0" relativeHeight="251682816" behindDoc="1" locked="0" layoutInCell="1" allowOverlap="1" wp14:anchorId="46367DB4" wp14:editId="76A9ED89">
+          <wp:anchor distT="0" distB="0" distL="114300" distR="114300" simplePos="0" relativeHeight="251708416" behindDoc="1" locked="0" layoutInCell="1" allowOverlap="1" wp14:anchorId="35CA0141" wp14:editId="562C8AE2">
             <wp:simplePos x="0" y="0"/>
             <wp:positionH relativeFrom="margin">
               <wp:align>center</wp:align>
             </wp:positionH>
-            <wp:positionV relativeFrom="page">
-              <wp:posOffset>1266825</wp:posOffset>
+            <wp:positionV relativeFrom="margin">
+              <wp:align>bottom</wp:align>
             </wp:positionV>
-            <wp:extent cx="5934075" cy="3618865"/>
-            <wp:effectExtent l="0" t="0" r="9525" b="635"/>
+            <wp:extent cx="6242685" cy="3827780"/>
+            <wp:effectExtent l="0" t="0" r="5715" b="1270"/>
             <wp:wrapTight wrapText="bothSides">
               <wp:wrapPolygon edited="0">
                 <wp:start x="0" y="0"/>
-                <wp:lineTo x="0" y="21490"/>
-                <wp:lineTo x="21565" y="21490"/>
-                <wp:lineTo x="21565" y="0"/>
+                <wp:lineTo x="0" y="21500"/>
+                <wp:lineTo x="21554" y="21500"/>
+                <wp:lineTo x="21554" y="0"/>
                 <wp:lineTo x="0" y="0"/>
               </wp:wrapPolygon>
             </wp:wrapTight>
-            <wp:docPr id="5" name="Imagem 4" descr="Tela de computador com ícones&#10;&#10;Descrição gerada automaticamente">
-              <a:extLst xmlns:a="http://schemas.openxmlformats.org/drawingml/2006/main">
-                <a:ext uri="{FF2B5EF4-FFF2-40B4-BE49-F238E27FC236}">
-                  <a16:creationId xmlns:a16="http://schemas.microsoft.com/office/drawing/2014/main" id="{CEDFC65D-C144-4848-B576-F89120C4260B}"/>
-                </a:ext>
-              </a:extLst>
-            </wp:docPr>
+            <wp:docPr id="4" name="Imagem 4"/>
             <wp:cNvGraphicFramePr>
               <a:graphicFrameLocks xmlns:a="http://schemas.openxmlformats.org/drawingml/2006/main" noChangeAspect="1"/>
             </wp:cNvGraphicFramePr>
@@ -4637,15 +4584,9 @@
               <a:graphicData uri="http://schemas.openxmlformats.org/drawingml/2006/picture">
                 <pic:pic xmlns:pic="http://schemas.openxmlformats.org/drawingml/2006/picture">
                   <pic:nvPicPr>
-                    <pic:cNvPr id="5" name="Imagem 4" descr="Tela de computador com ícones&#10;&#10;Descrição gerada automaticamente">
-                      <a:extLst>
-                        <a:ext uri="{FF2B5EF4-FFF2-40B4-BE49-F238E27FC236}">
-                          <a16:creationId xmlns:a16="http://schemas.microsoft.com/office/drawing/2014/main" id="{CEDFC65D-C144-4848-B576-F89120C4260B}"/>
-                        </a:ext>
-                      </a:extLst>
-                    </pic:cNvPr>
+                    <pic:cNvPr id="0" name="Picture 6"/>
                     <pic:cNvPicPr>
-                      <a:picLocks noChangeAspect="1"/>
+                      <a:picLocks noChangeAspect="1" noChangeArrowheads="1"/>
                     </pic:cNvPicPr>
                   </pic:nvPicPr>
                   <pic:blipFill>
@@ -4656,18 +4597,23 @@
                         </a:ext>
                       </a:extLst>
                     </a:blip>
+                    <a:srcRect/>
                     <a:stretch>
                       <a:fillRect/>
                     </a:stretch>
                   </pic:blipFill>
-                  <pic:spPr>
+                  <pic:spPr bwMode="auto">
                     <a:xfrm>
                       <a:off x="0" y="0"/>
-                      <a:ext cx="5934075" cy="3618865"/>
+                      <a:ext cx="6242685" cy="3827780"/>
                     </a:xfrm>
                     <a:prstGeom prst="rect">
                       <a:avLst/>
                     </a:prstGeom>
+                    <a:noFill/>
+                    <a:ln>
+                      <a:noFill/>
+                    </a:ln>
                   </pic:spPr>
                 </pic:pic>
               </a:graphicData>
@@ -4696,6 +4642,21 @@
     </w:p>
     <w:p>
       <w:pPr>
+        <w:pStyle w:val="PargrafodaLista"/>
+        <w:ind w:left="1440"/>
+        <w:outlineLvl w:val="1"/>
+        <w:rPr>
+          <w:rFonts w:ascii="Arial" w:hAnsi="Arial" w:cs="Arial"/>
+          <w:b/>
+          <w:bCs/>
+          <w:sz w:val="24"/>
+          <w:szCs w:val="24"/>
+          <w:shd w:val="clear" w:color="auto" w:fill="FFFFFF"/>
+        </w:rPr>
+      </w:pPr>
+    </w:p>
+    <w:p>
+      <w:pPr>
         <w:jc w:val="center"/>
         <w:rPr>
           <w:rFonts w:cstheme="minorHAnsi"/>
@@ -4729,18 +4690,17 @@
           <w:szCs w:val="28"/>
           <w:shd w:val="clear" w:color="auto" w:fill="FFFFFF"/>
         </w:rPr>
-        <w:lastRenderedPageBreak/>
         <w:drawing>
-          <wp:anchor distT="0" distB="0" distL="114300" distR="114300" simplePos="0" relativeHeight="251686912" behindDoc="0" locked="0" layoutInCell="1" allowOverlap="1" wp14:anchorId="51120838" wp14:editId="26B85EFC">
+          <wp:anchor distT="0" distB="0" distL="114300" distR="114300" simplePos="0" relativeHeight="251686912" behindDoc="0" locked="0" layoutInCell="1" allowOverlap="1" wp14:anchorId="51120838" wp14:editId="345CE621">
             <wp:simplePos x="0" y="0"/>
             <wp:positionH relativeFrom="margin">
               <wp:align>center</wp:align>
             </wp:positionH>
             <wp:positionV relativeFrom="page">
-              <wp:posOffset>5505450</wp:posOffset>
+              <wp:posOffset>1655007</wp:posOffset>
             </wp:positionV>
-            <wp:extent cx="5924550" cy="3217545"/>
-            <wp:effectExtent l="0" t="0" r="0" b="1905"/>
+            <wp:extent cx="6621145" cy="3596005"/>
+            <wp:effectExtent l="0" t="0" r="8255" b="4445"/>
             <wp:wrapTopAndBottom/>
             <wp:docPr id="38" name="Imagem 38"/>
             <wp:cNvGraphicFramePr>
@@ -4768,7 +4728,7 @@
                   <pic:spPr>
                     <a:xfrm>
                       <a:off x="0" y="0"/>
-                      <a:ext cx="5924550" cy="3217545"/>
+                      <a:ext cx="6621145" cy="3596005"/>
                     </a:xfrm>
                     <a:prstGeom prst="rect">
                       <a:avLst/>
@@ -5065,6 +5025,126 @@
     </w:p>
     <w:p>
       <w:pPr>
+        <w:jc w:val="both"/>
+        <w:rPr>
+          <w:rFonts w:cstheme="minorHAnsi"/>
+          <w:color w:val="2F5496" w:themeColor="accent1" w:themeShade="BF"/>
+          <w:sz w:val="36"/>
+          <w:szCs w:val="36"/>
+          <w:shd w:val="clear" w:color="auto" w:fill="FFFFFF"/>
+        </w:rPr>
+      </w:pPr>
+    </w:p>
+    <w:p>
+      <w:pPr>
+        <w:jc w:val="both"/>
+        <w:rPr>
+          <w:rFonts w:cstheme="minorHAnsi"/>
+          <w:color w:val="2F5496" w:themeColor="accent1" w:themeShade="BF"/>
+          <w:sz w:val="36"/>
+          <w:szCs w:val="36"/>
+          <w:shd w:val="clear" w:color="auto" w:fill="FFFFFF"/>
+        </w:rPr>
+      </w:pPr>
+    </w:p>
+    <w:p>
+      <w:pPr>
+        <w:jc w:val="both"/>
+        <w:rPr>
+          <w:rFonts w:cstheme="minorHAnsi"/>
+          <w:color w:val="2F5496" w:themeColor="accent1" w:themeShade="BF"/>
+          <w:sz w:val="36"/>
+          <w:szCs w:val="36"/>
+          <w:shd w:val="clear" w:color="auto" w:fill="FFFFFF"/>
+        </w:rPr>
+      </w:pPr>
+    </w:p>
+    <w:p>
+      <w:pPr>
+        <w:jc w:val="both"/>
+        <w:rPr>
+          <w:rFonts w:cstheme="minorHAnsi"/>
+          <w:color w:val="2F5496" w:themeColor="accent1" w:themeShade="BF"/>
+          <w:sz w:val="36"/>
+          <w:szCs w:val="36"/>
+          <w:shd w:val="clear" w:color="auto" w:fill="FFFFFF"/>
+        </w:rPr>
+      </w:pPr>
+    </w:p>
+    <w:p>
+      <w:pPr>
+        <w:jc w:val="both"/>
+        <w:rPr>
+          <w:rFonts w:cstheme="minorHAnsi"/>
+          <w:color w:val="2F5496" w:themeColor="accent1" w:themeShade="BF"/>
+          <w:sz w:val="36"/>
+          <w:szCs w:val="36"/>
+          <w:shd w:val="clear" w:color="auto" w:fill="FFFFFF"/>
+        </w:rPr>
+      </w:pPr>
+    </w:p>
+    <w:p>
+      <w:pPr>
+        <w:jc w:val="both"/>
+        <w:rPr>
+          <w:rFonts w:cstheme="minorHAnsi"/>
+          <w:color w:val="2F5496" w:themeColor="accent1" w:themeShade="BF"/>
+          <w:sz w:val="36"/>
+          <w:szCs w:val="36"/>
+          <w:shd w:val="clear" w:color="auto" w:fill="FFFFFF"/>
+        </w:rPr>
+      </w:pPr>
+    </w:p>
+    <w:p>
+      <w:pPr>
+        <w:jc w:val="both"/>
+        <w:rPr>
+          <w:rFonts w:cstheme="minorHAnsi"/>
+          <w:color w:val="2F5496" w:themeColor="accent1" w:themeShade="BF"/>
+          <w:sz w:val="36"/>
+          <w:szCs w:val="36"/>
+          <w:shd w:val="clear" w:color="auto" w:fill="FFFFFF"/>
+        </w:rPr>
+      </w:pPr>
+    </w:p>
+    <w:p>
+      <w:pPr>
+        <w:jc w:val="both"/>
+        <w:rPr>
+          <w:rFonts w:cstheme="minorHAnsi"/>
+          <w:color w:val="2F5496" w:themeColor="accent1" w:themeShade="BF"/>
+          <w:sz w:val="36"/>
+          <w:szCs w:val="36"/>
+          <w:shd w:val="clear" w:color="auto" w:fill="FFFFFF"/>
+        </w:rPr>
+      </w:pPr>
+    </w:p>
+    <w:p>
+      <w:pPr>
+        <w:jc w:val="both"/>
+        <w:rPr>
+          <w:rFonts w:cstheme="minorHAnsi"/>
+          <w:color w:val="2F5496" w:themeColor="accent1" w:themeShade="BF"/>
+          <w:sz w:val="36"/>
+          <w:szCs w:val="36"/>
+          <w:shd w:val="clear" w:color="auto" w:fill="FFFFFF"/>
+        </w:rPr>
+      </w:pPr>
+    </w:p>
+    <w:p>
+      <w:pPr>
+        <w:jc w:val="both"/>
+        <w:rPr>
+          <w:rFonts w:cstheme="minorHAnsi"/>
+          <w:color w:val="2F5496" w:themeColor="accent1" w:themeShade="BF"/>
+          <w:sz w:val="36"/>
+          <w:szCs w:val="36"/>
+          <w:shd w:val="clear" w:color="auto" w:fill="FFFFFF"/>
+        </w:rPr>
+      </w:pPr>
+    </w:p>
+    <w:p>
+      <w:pPr>
         <w:pStyle w:val="PargrafodaLista"/>
         <w:numPr>
           <w:ilvl w:val="0"/>
@@ -5301,20 +5381,19 @@
         <w:rPr>
           <w:noProof/>
         </w:rPr>
-        <w:lastRenderedPageBreak/>
         <w:drawing>
-          <wp:anchor distT="0" distB="0" distL="114300" distR="114300" simplePos="0" relativeHeight="251670528" behindDoc="0" locked="0" layoutInCell="1" allowOverlap="1" wp14:anchorId="260F61D9" wp14:editId="316FB195">
+          <wp:anchor distT="0" distB="0" distL="114300" distR="114300" simplePos="0" relativeHeight="251706368" behindDoc="0" locked="0" layoutInCell="1" allowOverlap="1" wp14:anchorId="5300A136" wp14:editId="122B7BEF">
             <wp:simplePos x="0" y="0"/>
-            <wp:positionH relativeFrom="margin">
-              <wp:align>center</wp:align>
+            <wp:positionH relativeFrom="page">
+              <wp:align>right</wp:align>
             </wp:positionH>
             <wp:positionV relativeFrom="paragraph">
-              <wp:posOffset>1056005</wp:posOffset>
+              <wp:posOffset>989448</wp:posOffset>
             </wp:positionV>
-            <wp:extent cx="7350147" cy="3533775"/>
-            <wp:effectExtent l="0" t="0" r="3175" b="0"/>
+            <wp:extent cx="7559675" cy="3457575"/>
+            <wp:effectExtent l="0" t="0" r="3175" b="9525"/>
             <wp:wrapTopAndBottom/>
-            <wp:docPr id="33" name="Imagem 33"/>
+            <wp:docPr id="6" name="Imagem 6"/>
             <wp:cNvGraphicFramePr>
               <a:graphicFrameLocks xmlns:a="http://schemas.openxmlformats.org/drawingml/2006/main" noChangeAspect="1"/>
             </wp:cNvGraphicFramePr>
@@ -5340,7 +5419,7 @@
                   <pic:spPr>
                     <a:xfrm>
                       <a:off x="0" y="0"/>
-                      <a:ext cx="7350147" cy="3533775"/>
+                      <a:ext cx="7559675" cy="3457575"/>
                     </a:xfrm>
                     <a:prstGeom prst="rect">
                       <a:avLst/>
@@ -5401,8 +5480,29 @@
           <w:szCs w:val="24"/>
           <w:shd w:val="clear" w:color="auto" w:fill="FFFFFF"/>
         </w:rPr>
-        <w:t>p.o), time de desenvolvimento, foi deixado claro também que cada integrante do grupo não necessariamente tinha apenas só um papel. E ao fim de cada etapa do projeto realizamos testes para garantir a eficiência da nossa solução.</w:t>
-      </w:r>
+        <w:t xml:space="preserve">p.o), time de desenvolvimento, foi deixado claro também que cada integrante do grupo não necessariamente tinha </w:t>
+      </w:r>
+      <w:r>
+        <w:rPr>
+          <w:rFonts w:ascii="Arial" w:hAnsi="Arial" w:cs="Arial"/>
+          <w:sz w:val="24"/>
+          <w:szCs w:val="24"/>
+          <w:shd w:val="clear" w:color="auto" w:fill="FFFFFF"/>
+        </w:rPr>
+        <w:lastRenderedPageBreak/>
+        <w:t>apenas só um papel. E ao fim de cada etapa do projeto realizamos testes para garantir a eficiência da nossa solução.</w:t>
+      </w:r>
+    </w:p>
+    <w:p>
+      <w:pPr>
+        <w:jc w:val="both"/>
+        <w:rPr>
+          <w:rFonts w:ascii="Arial" w:hAnsi="Arial" w:cs="Arial"/>
+          <w:sz w:val="24"/>
+          <w:szCs w:val="24"/>
+          <w:shd w:val="clear" w:color="auto" w:fill="FFFFFF"/>
+        </w:rPr>
+      </w:pPr>
     </w:p>
     <w:p>
       <w:pPr>
@@ -5429,12 +5529,13 @@
       <w:r>
         <w:rPr>
           <w:rFonts w:ascii="Arial" w:hAnsi="Arial" w:cs="Arial"/>
+          <w:noProof/>
           <w:sz w:val="24"/>
           <w:szCs w:val="24"/>
           <w:shd w:val="clear" w:color="auto" w:fill="FFFFFF"/>
         </w:rPr>
         <w:drawing>
-          <wp:anchor distT="0" distB="0" distL="114300" distR="114300" simplePos="0" relativeHeight="251688960" behindDoc="0" locked="0" layoutInCell="1" allowOverlap="1" wp14:anchorId="049859D5" wp14:editId="7A4037F7">
+          <wp:anchor distT="0" distB="0" distL="114300" distR="114300" simplePos="0" relativeHeight="251688960" behindDoc="0" locked="0" layoutInCell="1" allowOverlap="1" wp14:anchorId="049859D5" wp14:editId="1E3AC0DD">
             <wp:simplePos x="0" y="0"/>
             <wp:positionH relativeFrom="margin">
               <wp:align>center</wp:align>
@@ -5443,7 +5544,7 @@
               <wp:posOffset>2325370</wp:posOffset>
             </wp:positionV>
             <wp:extent cx="7219950" cy="3875451"/>
-            <wp:effectExtent l="0" t="0" r="0" b="0"/>
+            <wp:effectExtent l="0" t="0" r="0" b="3810"/>
             <wp:wrapTopAndBottom/>
             <wp:docPr id="23" name="Imagem 23"/>
             <wp:cNvGraphicFramePr>
@@ -5601,8 +5702,17 @@
           <w:szCs w:val="24"/>
           <w:shd w:val="clear" w:color="auto" w:fill="FFFFFF"/>
         </w:rPr>
+        <w:t xml:space="preserve">O desentendimento entre membros da equipe achamos é um risco a ser considerado, a divergência de ideias de cada um visa o melhor para o projeto, porem as vezes as contribuições não são benéficas, então decidimos que avisar </w:t>
+      </w:r>
+      <w:r>
+        <w:rPr>
+          <w:rFonts w:ascii="Arial" w:hAnsi="Arial" w:cs="Arial"/>
+          <w:sz w:val="24"/>
+          <w:szCs w:val="24"/>
+          <w:shd w:val="clear" w:color="auto" w:fill="FFFFFF"/>
+        </w:rPr>
         <w:lastRenderedPageBreak/>
-        <w:t>O desentendimento entre membros da equipe achamos é um risco a ser considerado, a divergência de ideias de cada um visa o melhor para o projeto, porem as vezes as contribuições não são benéficas, então decidimos que avisar aos membros da sua equipe que não se sente bem com algo que aconteceu nas reuniões ou no andamento do projeto é o melhor a se fazer para evitar qualquer tipo de discussão.</w:t>
+        <w:t>aos membros da sua equipe que não se sente bem com algo que aconteceu nas reuniões ou no andamento do projeto é o melhor a se fazer para evitar qualquer tipo de discussão.</w:t>
       </w:r>
     </w:p>
     <w:p>
@@ -5685,13 +5795,13 @@
           <w:shd w:val="clear" w:color="auto" w:fill="FFFFFF"/>
         </w:rPr>
         <w:drawing>
-          <wp:anchor distT="0" distB="0" distL="114300" distR="114300" simplePos="0" relativeHeight="251684864" behindDoc="0" locked="0" layoutInCell="1" allowOverlap="1" wp14:anchorId="661F5CEC" wp14:editId="32EF46BF">
+          <wp:anchor distT="0" distB="0" distL="114300" distR="114300" simplePos="0" relativeHeight="251684864" behindDoc="0" locked="0" layoutInCell="1" allowOverlap="1" wp14:anchorId="661F5CEC" wp14:editId="78F02CD9">
             <wp:simplePos x="0" y="0"/>
             <wp:positionH relativeFrom="margin">
-              <wp:align>center</wp:align>
+              <wp:posOffset>-709601</wp:posOffset>
             </wp:positionH>
             <wp:positionV relativeFrom="page">
-              <wp:posOffset>3533775</wp:posOffset>
+              <wp:posOffset>4716188</wp:posOffset>
             </wp:positionV>
             <wp:extent cx="6715125" cy="3376930"/>
             <wp:effectExtent l="0" t="0" r="9525" b="0"/>
@@ -6222,7 +6332,7 @@
         </w:rPr>
         <w:lastRenderedPageBreak/>
         <w:drawing>
-          <wp:anchor distT="0" distB="0" distL="114300" distR="114300" simplePos="0" relativeHeight="251681792" behindDoc="0" locked="0" layoutInCell="1" allowOverlap="1" wp14:anchorId="073345C9" wp14:editId="7784CC2C">
+          <wp:anchor distT="0" distB="0" distL="114300" distR="114300" simplePos="0" relativeHeight="251681792" behindDoc="0" locked="0" layoutInCell="1" allowOverlap="1" wp14:anchorId="073345C9" wp14:editId="0ADD1E7F">
             <wp:simplePos x="0" y="0"/>
             <wp:positionH relativeFrom="page">
               <wp:posOffset>14605</wp:posOffset>
@@ -6426,12 +6536,13 @@
           <w:rFonts w:ascii="Arial" w:hAnsi="Arial" w:cs="Arial"/>
           <w:b/>
           <w:bCs/>
+          <w:noProof/>
           <w:sz w:val="28"/>
           <w:szCs w:val="28"/>
           <w:shd w:val="clear" w:color="auto" w:fill="FFFFFF"/>
         </w:rPr>
         <w:drawing>
-          <wp:anchor distT="0" distB="0" distL="114300" distR="114300" simplePos="0" relativeHeight="251685888" behindDoc="0" locked="0" layoutInCell="1" allowOverlap="1" wp14:anchorId="0517DF0F" wp14:editId="65FCAE60">
+          <wp:anchor distT="0" distB="0" distL="114300" distR="114300" simplePos="0" relativeHeight="251685888" behindDoc="0" locked="0" layoutInCell="1" allowOverlap="1" wp14:anchorId="0517DF0F" wp14:editId="1F9348E1">
             <wp:simplePos x="0" y="0"/>
             <wp:positionH relativeFrom="column">
               <wp:posOffset>-813435</wp:posOffset>
@@ -7078,11 +7189,12 @@
       <w:r>
         <w:rPr>
           <w:rFonts w:ascii="Arial" w:hAnsi="Arial" w:cs="Arial"/>
+          <w:noProof/>
           <w:sz w:val="24"/>
           <w:szCs w:val="24"/>
         </w:rPr>
         <w:drawing>
-          <wp:anchor distT="0" distB="0" distL="114300" distR="114300" simplePos="0" relativeHeight="251689984" behindDoc="0" locked="0" layoutInCell="1" allowOverlap="1" wp14:anchorId="10D7AD63" wp14:editId="2EACC69B">
+          <wp:anchor distT="0" distB="0" distL="114300" distR="114300" simplePos="0" relativeHeight="251689984" behindDoc="0" locked="0" layoutInCell="1" allowOverlap="1" wp14:anchorId="10D7AD63" wp14:editId="3A32F0AF">
             <wp:simplePos x="0" y="0"/>
             <wp:positionH relativeFrom="margin">
               <wp:align>center</wp:align>
@@ -7384,11 +7496,12 @@
       <w:r>
         <w:rPr>
           <w:rFonts w:ascii="Arial" w:hAnsi="Arial" w:cs="Arial"/>
+          <w:noProof/>
           <w:sz w:val="24"/>
           <w:szCs w:val="24"/>
         </w:rPr>
         <w:drawing>
-          <wp:anchor distT="0" distB="0" distL="114300" distR="114300" simplePos="0" relativeHeight="251692032" behindDoc="0" locked="0" layoutInCell="1" allowOverlap="1" wp14:anchorId="55A9B51A" wp14:editId="788DE472">
+          <wp:anchor distT="0" distB="0" distL="114300" distR="114300" simplePos="0" relativeHeight="251692032" behindDoc="0" locked="0" layoutInCell="1" allowOverlap="1" wp14:anchorId="55A9B51A" wp14:editId="1810B5BD">
             <wp:simplePos x="0" y="0"/>
             <wp:positionH relativeFrom="margin">
               <wp:align>center</wp:align>
@@ -7523,6 +7636,7 @@
       <w:r>
         <w:rPr>
           <w:rFonts w:cstheme="minorHAnsi"/>
+          <w:noProof/>
           <w:color w:val="2F5496" w:themeColor="accent1" w:themeShade="BF"/>
           <w:sz w:val="24"/>
           <w:szCs w:val="24"/>
@@ -7813,13 +7927,13 @@
           <w:noProof/>
         </w:rPr>
         <w:drawing>
-          <wp:anchor distT="0" distB="0" distL="114300" distR="114300" simplePos="0" relativeHeight="251695104" behindDoc="0" locked="0" layoutInCell="1" allowOverlap="1" wp14:anchorId="28B5214F" wp14:editId="4BE42B86">
+          <wp:anchor distT="0" distB="0" distL="114300" distR="114300" simplePos="0" relativeHeight="251695104" behindDoc="0" locked="0" layoutInCell="1" allowOverlap="1" wp14:anchorId="28B5214F" wp14:editId="268005EF">
             <wp:simplePos x="0" y="0"/>
             <wp:positionH relativeFrom="margin">
               <wp:align>center</wp:align>
             </wp:positionH>
             <wp:positionV relativeFrom="page">
-              <wp:posOffset>2505075</wp:posOffset>
+              <wp:posOffset>2506345</wp:posOffset>
             </wp:positionV>
             <wp:extent cx="6743700" cy="3976370"/>
             <wp:effectExtent l="0" t="0" r="0" b="5080"/>
@@ -8041,7 +8155,7 @@
           <w:noProof/>
         </w:rPr>
         <w:drawing>
-          <wp:anchor distT="0" distB="0" distL="114300" distR="114300" simplePos="0" relativeHeight="251696128" behindDoc="0" locked="0" layoutInCell="1" allowOverlap="1" wp14:anchorId="74C128EA" wp14:editId="743F2C65">
+          <wp:anchor distT="0" distB="0" distL="114300" distR="114300" simplePos="0" relativeHeight="251696128" behindDoc="0" locked="0" layoutInCell="1" allowOverlap="1" wp14:anchorId="74C128EA" wp14:editId="6C0158FA">
             <wp:simplePos x="0" y="0"/>
             <wp:positionH relativeFrom="margin">
               <wp:align>center</wp:align>
@@ -8294,7 +8408,7 @@
         </w:rPr>
         <w:lastRenderedPageBreak/>
         <w:drawing>
-          <wp:anchor distT="0" distB="0" distL="114300" distR="114300" simplePos="0" relativeHeight="251698176" behindDoc="0" locked="0" layoutInCell="1" allowOverlap="1" wp14:anchorId="075317E0" wp14:editId="01CE1AEC">
+          <wp:anchor distT="0" distB="0" distL="114300" distR="114300" simplePos="0" relativeHeight="251698176" behindDoc="0" locked="0" layoutInCell="1" allowOverlap="1" wp14:anchorId="075317E0" wp14:editId="31413610">
             <wp:simplePos x="0" y="0"/>
             <wp:positionH relativeFrom="column">
               <wp:posOffset>-937260</wp:posOffset>
@@ -8340,6 +8454,12 @@
                 </pic:pic>
               </a:graphicData>
             </a:graphic>
+            <wp14:sizeRelH relativeFrom="margin">
+              <wp14:pctWidth>0</wp14:pctWidth>
+            </wp14:sizeRelH>
+            <wp14:sizeRelV relativeFrom="margin">
+              <wp14:pctHeight>0</wp14:pctHeight>
+            </wp14:sizeRelV>
           </wp:anchor>
         </w:drawing>
       </w:r>
@@ -8348,7 +8468,7 @@
           <w:noProof/>
         </w:rPr>
         <w:drawing>
-          <wp:anchor distT="0" distB="0" distL="114300" distR="114300" simplePos="0" relativeHeight="251697152" behindDoc="0" locked="0" layoutInCell="1" allowOverlap="1" wp14:anchorId="38A408EC" wp14:editId="6CA80810">
+          <wp:anchor distT="0" distB="0" distL="114300" distR="114300" simplePos="0" relativeHeight="251697152" behindDoc="0" locked="0" layoutInCell="1" allowOverlap="1" wp14:anchorId="38A408EC" wp14:editId="0221E522">
             <wp:simplePos x="0" y="0"/>
             <wp:positionH relativeFrom="column">
               <wp:posOffset>-946785</wp:posOffset>
@@ -8394,6 +8514,12 @@
                 </pic:pic>
               </a:graphicData>
             </a:graphic>
+            <wp14:sizeRelH relativeFrom="margin">
+              <wp14:pctWidth>0</wp14:pctWidth>
+            </wp14:sizeRelH>
+            <wp14:sizeRelV relativeFrom="margin">
+              <wp14:pctHeight>0</wp14:pctHeight>
+            </wp14:sizeRelV>
           </wp:anchor>
         </w:drawing>
       </w:r>
@@ -8521,8 +8647,19 @@
           <w:szCs w:val="24"/>
           <w:shd w:val="clear" w:color="auto" w:fill="FFFFFF"/>
         </w:rPr>
-        <w:t>Nosso website institucional foi feito em On</w:t>
-      </w:r>
+        <w:t xml:space="preserve">Nosso website institucional foi feito em </w:t>
+      </w:r>
+      <w:proofErr w:type="spellStart"/>
+      <w:r>
+        <w:rPr>
+          <w:rFonts w:ascii="Arial" w:hAnsi="Arial" w:cs="Arial"/>
+          <w:sz w:val="24"/>
+          <w:szCs w:val="24"/>
+          <w:shd w:val="clear" w:color="auto" w:fill="FFFFFF"/>
+        </w:rPr>
+        <w:t>On</w:t>
+      </w:r>
+      <w:proofErr w:type="spellEnd"/>
       <w:r>
         <w:rPr>
           <w:rFonts w:ascii="Arial" w:hAnsi="Arial" w:cs="Arial"/>
@@ -8570,7 +8707,7 @@
           <w:noProof/>
         </w:rPr>
         <w:drawing>
-          <wp:anchor distT="0" distB="0" distL="114300" distR="114300" simplePos="0" relativeHeight="251699200" behindDoc="0" locked="0" layoutInCell="1" allowOverlap="1" wp14:anchorId="658D051C" wp14:editId="603CD42E">
+          <wp:anchor distT="0" distB="0" distL="114300" distR="114300" simplePos="0" relativeHeight="251699200" behindDoc="0" locked="0" layoutInCell="1" allowOverlap="1" wp14:anchorId="658D051C" wp14:editId="3B746569">
             <wp:simplePos x="0" y="0"/>
             <wp:positionH relativeFrom="margin">
               <wp:align>center</wp:align>
@@ -8634,8 +8771,21 @@
           <w:szCs w:val="24"/>
           <w:shd w:val="clear" w:color="auto" w:fill="FFFFFF"/>
         </w:rPr>
-        <w:t>Tela de inicio</w:t>
-      </w:r>
+        <w:t xml:space="preserve">Tela de </w:t>
+      </w:r>
+      <w:proofErr w:type="gramStart"/>
+      <w:r>
+        <w:rPr>
+          <w:rFonts w:ascii="Arial" w:hAnsi="Arial" w:cs="Arial"/>
+          <w:b/>
+          <w:bCs/>
+          <w:sz w:val="24"/>
+          <w:szCs w:val="24"/>
+          <w:shd w:val="clear" w:color="auto" w:fill="FFFFFF"/>
+        </w:rPr>
+        <w:t>inicio</w:t>
+      </w:r>
+      <w:proofErr w:type="gramEnd"/>
     </w:p>
     <w:p>
       <w:pPr>
@@ -8807,16 +8957,16 @@
           <w:szCs w:val="24"/>
         </w:rPr>
         <w:drawing>
-          <wp:anchor distT="0" distB="0" distL="114300" distR="114300" simplePos="0" relativeHeight="251700224" behindDoc="0" locked="0" layoutInCell="1" allowOverlap="1" wp14:anchorId="386B11A2" wp14:editId="77FC89C2">
+          <wp:anchor distT="0" distB="0" distL="114300" distR="114300" simplePos="0" relativeHeight="251700224" behindDoc="0" locked="0" layoutInCell="1" allowOverlap="1" wp14:anchorId="386B11A2" wp14:editId="6697862C">
             <wp:simplePos x="0" y="0"/>
-            <wp:positionH relativeFrom="margin">
-              <wp:align>center</wp:align>
+            <wp:positionH relativeFrom="page">
+              <wp:align>left</wp:align>
             </wp:positionH>
             <wp:positionV relativeFrom="page">
-              <wp:posOffset>1647825</wp:posOffset>
+              <wp:posOffset>1663395</wp:posOffset>
             </wp:positionV>
-            <wp:extent cx="7267575" cy="3893185"/>
-            <wp:effectExtent l="0" t="0" r="9525" b="0"/>
+            <wp:extent cx="7540831" cy="4039569"/>
+            <wp:effectExtent l="0" t="0" r="3175" b="0"/>
             <wp:wrapTopAndBottom/>
             <wp:docPr id="56" name="Imagem 56"/>
             <wp:cNvGraphicFramePr>
@@ -8844,7 +8994,7 @@
                   <pic:spPr>
                     <a:xfrm>
                       <a:off x="0" y="0"/>
-                      <a:ext cx="7267575" cy="3893185"/>
+                      <a:ext cx="7540831" cy="4039569"/>
                     </a:xfrm>
                     <a:prstGeom prst="rect">
                       <a:avLst/>
@@ -8896,6 +9046,81 @@
       </w:pPr>
       <w:r>
         <w:rPr>
+          <w:noProof/>
+        </w:rPr>
+        <w:drawing>
+          <wp:anchor distT="0" distB="0" distL="114300" distR="114300" simplePos="0" relativeHeight="251710464" behindDoc="1" locked="0" layoutInCell="1" allowOverlap="1" wp14:anchorId="55848077" wp14:editId="7726B0EB">
+            <wp:simplePos x="0" y="0"/>
+            <wp:positionH relativeFrom="margin">
+              <wp:align>center</wp:align>
+            </wp:positionH>
+            <wp:positionV relativeFrom="margin">
+              <wp:posOffset>5754808</wp:posOffset>
+            </wp:positionV>
+            <wp:extent cx="6242685" cy="3827780"/>
+            <wp:effectExtent l="0" t="0" r="5715" b="1270"/>
+            <wp:wrapTight wrapText="bothSides">
+              <wp:wrapPolygon edited="0">
+                <wp:start x="0" y="0"/>
+                <wp:lineTo x="0" y="21500"/>
+                <wp:lineTo x="21554" y="21500"/>
+                <wp:lineTo x="21554" y="0"/>
+                <wp:lineTo x="0" y="0"/>
+              </wp:wrapPolygon>
+            </wp:wrapTight>
+            <wp:docPr id="15" name="Imagem 15"/>
+            <wp:cNvGraphicFramePr>
+              <a:graphicFrameLocks xmlns:a="http://schemas.openxmlformats.org/drawingml/2006/main" noChangeAspect="1"/>
+            </wp:cNvGraphicFramePr>
+            <a:graphic xmlns:a="http://schemas.openxmlformats.org/drawingml/2006/main">
+              <a:graphicData uri="http://schemas.openxmlformats.org/drawingml/2006/picture">
+                <pic:pic xmlns:pic="http://schemas.openxmlformats.org/drawingml/2006/picture">
+                  <pic:nvPicPr>
+                    <pic:cNvPr id="0" name="Picture 6"/>
+                    <pic:cNvPicPr>
+                      <a:picLocks noChangeAspect="1" noChangeArrowheads="1"/>
+                    </pic:cNvPicPr>
+                  </pic:nvPicPr>
+                  <pic:blipFill>
+                    <a:blip r:embed="rId13">
+                      <a:extLst>
+                        <a:ext uri="{28A0092B-C50C-407E-A947-70E740481C1C}">
+                          <a14:useLocalDpi xmlns:a14="http://schemas.microsoft.com/office/drawing/2010/main" val="0"/>
+                        </a:ext>
+                      </a:extLst>
+                    </a:blip>
+                    <a:srcRect/>
+                    <a:stretch>
+                      <a:fillRect/>
+                    </a:stretch>
+                  </pic:blipFill>
+                  <pic:spPr bwMode="auto">
+                    <a:xfrm>
+                      <a:off x="0" y="0"/>
+                      <a:ext cx="6242685" cy="3827780"/>
+                    </a:xfrm>
+                    <a:prstGeom prst="rect">
+                      <a:avLst/>
+                    </a:prstGeom>
+                    <a:noFill/>
+                    <a:ln>
+                      <a:noFill/>
+                    </a:ln>
+                  </pic:spPr>
+                </pic:pic>
+              </a:graphicData>
+            </a:graphic>
+            <wp14:sizeRelH relativeFrom="margin">
+              <wp14:pctWidth>0</wp14:pctWidth>
+            </wp14:sizeRelH>
+            <wp14:sizeRelV relativeFrom="margin">
+              <wp14:pctHeight>0</wp14:pctHeight>
+            </wp14:sizeRelV>
+          </wp:anchor>
+        </w:drawing>
+      </w:r>
+      <w:r>
+        <w:rPr>
           <w:rFonts w:ascii="Arial" w:hAnsi="Arial" w:cs="Arial"/>
           <w:sz w:val="24"/>
           <w:szCs w:val="24"/>
@@ -8910,182 +9135,70 @@
           <w:szCs w:val="24"/>
           <w:shd w:val="clear" w:color="auto" w:fill="FFFFFF"/>
         </w:rPr>
-        <w:t>o nosso software TecX representado em um diagrama de solução.</w:t>
-      </w:r>
-    </w:p>
-    <w:p>
-      <w:pPr>
-        <w:rPr>
-          <w:rFonts w:ascii="Arial" w:hAnsi="Arial" w:cs="Arial"/>
-          <w:sz w:val="24"/>
-          <w:szCs w:val="24"/>
-          <w:shd w:val="clear" w:color="auto" w:fill="FFFFFF"/>
-        </w:rPr>
-      </w:pPr>
-    </w:p>
-    <w:p>
-      <w:pPr>
-        <w:rPr>
-          <w:rFonts w:ascii="Arial" w:hAnsi="Arial" w:cs="Arial"/>
-          <w:sz w:val="24"/>
-          <w:szCs w:val="24"/>
-          <w:shd w:val="clear" w:color="auto" w:fill="FFFFFF"/>
-        </w:rPr>
-      </w:pPr>
-      <w:r>
-        <w:rPr>
-          <w:rFonts w:ascii="Arial" w:hAnsi="Arial" w:cs="Arial"/>
-          <w:sz w:val="24"/>
-          <w:szCs w:val="24"/>
-          <w:shd w:val="clear" w:color="auto" w:fill="FFFFFF"/>
-        </w:rPr>
-        <w:t xml:space="preserve">---- / ---------------- / ------------/ </w:t>
-      </w:r>
-    </w:p>
-    <w:p>
-      <w:pPr>
-        <w:rPr>
-          <w:rFonts w:ascii="Arial" w:hAnsi="Arial" w:cs="Arial"/>
-          <w:sz w:val="24"/>
-          <w:szCs w:val="24"/>
-          <w:shd w:val="clear" w:color="auto" w:fill="FFFFFF"/>
-        </w:rPr>
-      </w:pPr>
-    </w:p>
-    <w:p>
-      <w:pPr>
-        <w:rPr>
-          <w:rFonts w:ascii="Arial" w:hAnsi="Arial" w:cs="Arial"/>
-          <w:sz w:val="24"/>
-          <w:szCs w:val="24"/>
-          <w:shd w:val="clear" w:color="auto" w:fill="FFFFFF"/>
-        </w:rPr>
-      </w:pPr>
-    </w:p>
-    <w:p>
-      <w:pPr>
-        <w:rPr>
-          <w:rFonts w:ascii="Arial" w:hAnsi="Arial" w:cs="Arial"/>
-          <w:sz w:val="24"/>
-          <w:szCs w:val="24"/>
-          <w:shd w:val="clear" w:color="auto" w:fill="FFFFFF"/>
-        </w:rPr>
-      </w:pPr>
-    </w:p>
-    <w:p>
-      <w:pPr>
-        <w:rPr>
-          <w:rFonts w:ascii="Arial" w:hAnsi="Arial" w:cs="Arial"/>
-          <w:sz w:val="24"/>
-          <w:szCs w:val="24"/>
-          <w:shd w:val="clear" w:color="auto" w:fill="FFFFFF"/>
-        </w:rPr>
-      </w:pPr>
-    </w:p>
-    <w:p>
-      <w:pPr>
-        <w:rPr>
-          <w:rFonts w:ascii="Arial" w:hAnsi="Arial" w:cs="Arial"/>
-          <w:sz w:val="24"/>
-          <w:szCs w:val="24"/>
-          <w:shd w:val="clear" w:color="auto" w:fill="FFFFFF"/>
-        </w:rPr>
-      </w:pPr>
-    </w:p>
-    <w:p>
-      <w:pPr>
-        <w:rPr>
-          <w:rFonts w:ascii="Arial" w:hAnsi="Arial" w:cs="Arial"/>
-          <w:sz w:val="24"/>
-          <w:szCs w:val="24"/>
-          <w:shd w:val="clear" w:color="auto" w:fill="FFFFFF"/>
-        </w:rPr>
-      </w:pPr>
-    </w:p>
-    <w:p>
-      <w:pPr>
-        <w:rPr>
-          <w:rFonts w:ascii="Arial" w:hAnsi="Arial" w:cs="Arial"/>
-          <w:sz w:val="24"/>
-          <w:szCs w:val="24"/>
-          <w:shd w:val="clear" w:color="auto" w:fill="FFFFFF"/>
-        </w:rPr>
-      </w:pPr>
-    </w:p>
-    <w:p>
-      <w:pPr>
-        <w:rPr>
-          <w:rFonts w:ascii="Arial" w:hAnsi="Arial" w:cs="Arial"/>
-          <w:sz w:val="24"/>
-          <w:szCs w:val="24"/>
-          <w:shd w:val="clear" w:color="auto" w:fill="FFFFFF"/>
-        </w:rPr>
-      </w:pPr>
-    </w:p>
-    <w:p>
-      <w:pPr>
-        <w:rPr>
-          <w:rFonts w:ascii="Arial" w:hAnsi="Arial" w:cs="Arial"/>
-          <w:sz w:val="24"/>
-          <w:szCs w:val="24"/>
-          <w:shd w:val="clear" w:color="auto" w:fill="FFFFFF"/>
-        </w:rPr>
-      </w:pPr>
-    </w:p>
-    <w:p>
-      <w:pPr>
-        <w:rPr>
-          <w:rFonts w:ascii="Arial" w:hAnsi="Arial" w:cs="Arial"/>
-          <w:sz w:val="24"/>
-          <w:szCs w:val="24"/>
-          <w:shd w:val="clear" w:color="auto" w:fill="FFFFFF"/>
-        </w:rPr>
-      </w:pPr>
-      <w:r>
-        <w:rPr>
-          <w:rFonts w:ascii="Arial" w:hAnsi="Arial" w:cs="Arial"/>
+        <w:t xml:space="preserve">o nosso software </w:t>
+      </w:r>
+      <w:proofErr w:type="spellStart"/>
+      <w:r>
+        <w:rPr>
+          <w:rFonts w:ascii="Arial" w:hAnsi="Arial" w:cs="Arial"/>
+          <w:sz w:val="24"/>
+          <w:szCs w:val="24"/>
+          <w:shd w:val="clear" w:color="auto" w:fill="FFFFFF"/>
+        </w:rPr>
+        <w:t>TecX</w:t>
+      </w:r>
+      <w:proofErr w:type="spellEnd"/>
+      <w:r>
+        <w:rPr>
+          <w:rFonts w:ascii="Arial" w:hAnsi="Arial" w:cs="Arial"/>
+          <w:sz w:val="24"/>
+          <w:szCs w:val="24"/>
+          <w:shd w:val="clear" w:color="auto" w:fill="FFFFFF"/>
+        </w:rPr>
+        <w:t xml:space="preserve"> representado em um diagrama de solução.</w:t>
+      </w:r>
+    </w:p>
+    <w:p>
+      <w:pPr>
+        <w:jc w:val="center"/>
+        <w:rPr>
+          <w:rFonts w:ascii="Arial" w:hAnsi="Arial" w:cs="Arial"/>
+          <w:b/>
+          <w:bCs/>
+          <w:sz w:val="24"/>
+          <w:szCs w:val="24"/>
+          <w:shd w:val="clear" w:color="auto" w:fill="FFFFFF"/>
+        </w:rPr>
+      </w:pPr>
+      <w:proofErr w:type="spellStart"/>
+      <w:r>
+        <w:rPr>
+          <w:rFonts w:ascii="Arial" w:hAnsi="Arial" w:cs="Arial"/>
+          <w:b/>
+          <w:bCs/>
           <w:sz w:val="24"/>
           <w:szCs w:val="24"/>
           <w:shd w:val="clear" w:color="auto" w:fill="FFFFFF"/>
         </w:rPr>
         <w:lastRenderedPageBreak/>
-        <w:t>Logo após temos uma tela para abordar sobre nossos planos, a</w:t>
-      </w:r>
-      <w:r>
-        <w:rPr>
-          <w:rFonts w:ascii="Arial" w:hAnsi="Arial" w:cs="Arial"/>
-          <w:sz w:val="24"/>
-          <w:szCs w:val="24"/>
-          <w:shd w:val="clear" w:color="auto" w:fill="FFFFFF"/>
-        </w:rPr>
-        <w:t xml:space="preserve">nual, </w:t>
-      </w:r>
-      <w:r>
-        <w:rPr>
-          <w:rFonts w:ascii="Arial" w:hAnsi="Arial" w:cs="Arial"/>
-          <w:sz w:val="24"/>
-          <w:szCs w:val="24"/>
-          <w:shd w:val="clear" w:color="auto" w:fill="FFFFFF"/>
-        </w:rPr>
-        <w:t>m</w:t>
-      </w:r>
-      <w:r>
-        <w:rPr>
-          <w:rFonts w:ascii="Arial" w:hAnsi="Arial" w:cs="Arial"/>
-          <w:sz w:val="24"/>
-          <w:szCs w:val="24"/>
-          <w:shd w:val="clear" w:color="auto" w:fill="FFFFFF"/>
-        </w:rPr>
-        <w:t>ensal e a parte de Hardware disponibilizada pela parceria que temos com a empresa Filipeflop.</w:t>
-      </w:r>
-    </w:p>
-    <w:p>
-      <w:pPr>
-        <w:jc w:val="center"/>
-        <w:rPr>
-          <w:rFonts w:ascii="Arial" w:hAnsi="Arial" w:cs="Arial"/>
-          <w:b/>
-          <w:bCs/>
+        <w:t>TecX</w:t>
+      </w:r>
+      <w:proofErr w:type="spellEnd"/>
+    </w:p>
+    <w:p>
+      <w:pPr>
+        <w:rPr>
+          <w:rFonts w:ascii="Arial" w:hAnsi="Arial" w:cs="Arial"/>
+          <w:sz w:val="24"/>
+          <w:szCs w:val="24"/>
+          <w:shd w:val="clear" w:color="auto" w:fill="FFFFFF"/>
+        </w:rPr>
+      </w:pPr>
+    </w:p>
+    <w:p>
+      <w:pPr>
+        <w:rPr>
+          <w:rFonts w:ascii="Arial" w:hAnsi="Arial" w:cs="Arial"/>
           <w:sz w:val="24"/>
           <w:szCs w:val="24"/>
           <w:shd w:val="clear" w:color="auto" w:fill="FFFFFF"/>
@@ -9096,18 +9209,26 @@
           <w:noProof/>
         </w:rPr>
         <w:drawing>
-          <wp:anchor distT="0" distB="0" distL="114300" distR="114300" simplePos="0" relativeHeight="251702272" behindDoc="0" locked="0" layoutInCell="1" allowOverlap="1" wp14:anchorId="066B954D" wp14:editId="1B269F05">
+          <wp:anchor distT="0" distB="0" distL="114300" distR="114300" simplePos="0" relativeHeight="251707392" behindDoc="1" locked="0" layoutInCell="1" allowOverlap="1" wp14:anchorId="6710FD42" wp14:editId="19F9D2DD">
             <wp:simplePos x="0" y="0"/>
-            <wp:positionH relativeFrom="column">
-              <wp:posOffset>-851535</wp:posOffset>
+            <wp:positionH relativeFrom="page">
+              <wp:align>right</wp:align>
             </wp:positionH>
-            <wp:positionV relativeFrom="paragraph">
-              <wp:posOffset>4184015</wp:posOffset>
+            <wp:positionV relativeFrom="page">
+              <wp:posOffset>2091121</wp:posOffset>
             </wp:positionV>
-            <wp:extent cx="7105650" cy="3543935"/>
-            <wp:effectExtent l="0" t="0" r="0" b="0"/>
-            <wp:wrapTopAndBottom/>
-            <wp:docPr id="58" name="Imagem 58"/>
+            <wp:extent cx="7615555" cy="3673475"/>
+            <wp:effectExtent l="0" t="0" r="4445" b="3175"/>
+            <wp:wrapTight wrapText="bothSides">
+              <wp:wrapPolygon edited="0">
+                <wp:start x="0" y="0"/>
+                <wp:lineTo x="0" y="21507"/>
+                <wp:lineTo x="21559" y="21507"/>
+                <wp:lineTo x="21559" y="0"/>
+                <wp:lineTo x="0" y="0"/>
+              </wp:wrapPolygon>
+            </wp:wrapTight>
+            <wp:docPr id="10" name="Imagem 10"/>
             <wp:cNvGraphicFramePr>
               <a:graphicFrameLocks xmlns:a="http://schemas.openxmlformats.org/drawingml/2006/main" noChangeAspect="1"/>
             </wp:cNvGraphicFramePr>
@@ -9133,7 +9254,7 @@
                   <pic:spPr>
                     <a:xfrm>
                       <a:off x="0" y="0"/>
-                      <a:ext cx="7105650" cy="3543935"/>
+                      <a:ext cx="7615555" cy="3673475"/>
                     </a:xfrm>
                     <a:prstGeom prst="rect">
                       <a:avLst/>
@@ -9153,370 +9274,255 @@
       </w:r>
       <w:r>
         <w:rPr>
+          <w:rFonts w:ascii="Arial" w:hAnsi="Arial" w:cs="Arial"/>
+          <w:sz w:val="24"/>
+          <w:szCs w:val="24"/>
+          <w:shd w:val="clear" w:color="auto" w:fill="FFFFFF"/>
+        </w:rPr>
+        <w:t>Logo após temos uma tela para abordar sobre nossos planos, a</w:t>
+      </w:r>
+      <w:r>
+        <w:rPr>
+          <w:rFonts w:ascii="Arial" w:hAnsi="Arial" w:cs="Arial"/>
+          <w:sz w:val="24"/>
+          <w:szCs w:val="24"/>
+          <w:shd w:val="clear" w:color="auto" w:fill="FFFFFF"/>
+        </w:rPr>
+        <w:t xml:space="preserve">nual, </w:t>
+      </w:r>
+      <w:r>
+        <w:rPr>
+          <w:rFonts w:ascii="Arial" w:hAnsi="Arial" w:cs="Arial"/>
+          <w:sz w:val="24"/>
+          <w:szCs w:val="24"/>
+          <w:shd w:val="clear" w:color="auto" w:fill="FFFFFF"/>
+        </w:rPr>
+        <w:t>m</w:t>
+      </w:r>
+      <w:r>
+        <w:rPr>
+          <w:rFonts w:ascii="Arial" w:hAnsi="Arial" w:cs="Arial"/>
+          <w:sz w:val="24"/>
+          <w:szCs w:val="24"/>
+          <w:shd w:val="clear" w:color="auto" w:fill="FFFFFF"/>
+        </w:rPr>
+        <w:t xml:space="preserve">ensal e a parte de Hardware disponibilizada pela parceria que temos com a empresa </w:t>
+      </w:r>
+      <w:proofErr w:type="spellStart"/>
+      <w:r>
+        <w:rPr>
+          <w:rFonts w:ascii="Arial" w:hAnsi="Arial" w:cs="Arial"/>
+          <w:sz w:val="24"/>
+          <w:szCs w:val="24"/>
+          <w:shd w:val="clear" w:color="auto" w:fill="FFFFFF"/>
+        </w:rPr>
+        <w:t>Filipeflop</w:t>
+      </w:r>
+      <w:proofErr w:type="spellEnd"/>
+      <w:r>
+        <w:rPr>
+          <w:rFonts w:ascii="Arial" w:hAnsi="Arial" w:cs="Arial"/>
+          <w:sz w:val="24"/>
+          <w:szCs w:val="24"/>
+          <w:shd w:val="clear" w:color="auto" w:fill="FFFFFF"/>
+        </w:rPr>
+        <w:t>.</w:t>
+      </w:r>
+    </w:p>
+    <w:p>
+      <w:pPr>
+        <w:jc w:val="center"/>
+        <w:rPr>
+          <w:rFonts w:ascii="Arial" w:hAnsi="Arial" w:cs="Arial"/>
+          <w:b/>
+          <w:bCs/>
+          <w:sz w:val="24"/>
+          <w:szCs w:val="24"/>
+          <w:shd w:val="clear" w:color="auto" w:fill="FFFFFF"/>
+        </w:rPr>
+      </w:pPr>
+      <w:r>
+        <w:rPr>
+          <w:rFonts w:ascii="Arial" w:hAnsi="Arial" w:cs="Arial"/>
+          <w:b/>
+          <w:bCs/>
+          <w:sz w:val="24"/>
+          <w:szCs w:val="24"/>
+          <w:shd w:val="clear" w:color="auto" w:fill="FFFFFF"/>
+        </w:rPr>
+        <w:t>Financeiro</w:t>
+      </w:r>
+    </w:p>
+    <w:p>
+      <w:pPr>
+        <w:rPr>
+          <w:rFonts w:ascii="Arial" w:hAnsi="Arial" w:cs="Arial"/>
+          <w:sz w:val="24"/>
+          <w:szCs w:val="24"/>
+          <w:shd w:val="clear" w:color="auto" w:fill="FFFFFF"/>
+        </w:rPr>
+      </w:pPr>
+      <w:r>
+        <w:rPr>
+          <w:rFonts w:ascii="Arial" w:hAnsi="Arial" w:cs="Arial"/>
+          <w:sz w:val="24"/>
+          <w:szCs w:val="24"/>
+          <w:shd w:val="clear" w:color="auto" w:fill="FFFFFF"/>
+        </w:rPr>
+        <w:t xml:space="preserve">Em seguida, a tela de </w:t>
+      </w:r>
+      <w:r>
+        <w:rPr>
+          <w:rFonts w:ascii="Arial" w:hAnsi="Arial" w:cs="Arial"/>
+          <w:sz w:val="24"/>
+          <w:szCs w:val="24"/>
+          <w:shd w:val="clear" w:color="auto" w:fill="FFFFFF"/>
+        </w:rPr>
+        <w:t>financeiro onde o usuário entrará com a quantidade de lotes, o valor de cada lote e a quantidade de lotes perdidos que ele teve no seu transporte, clicando em calcular ele saberá o quanto de prejuízo ele teve, e o quanto ele teria caso contrate o nosso monitoramento, reduzindo sua perda em 95%</w:t>
+      </w:r>
+      <w:r>
+        <w:rPr>
+          <w:rFonts w:ascii="Arial" w:hAnsi="Arial" w:cs="Arial"/>
+          <w:sz w:val="24"/>
+          <w:szCs w:val="24"/>
+          <w:shd w:val="clear" w:color="auto" w:fill="FFFFFF"/>
+        </w:rPr>
+        <w:t>.</w:t>
+      </w:r>
+    </w:p>
+    <w:p>
+      <w:pPr>
+        <w:rPr>
+          <w:rFonts w:ascii="Arial" w:hAnsi="Arial" w:cs="Arial"/>
+          <w:sz w:val="24"/>
+          <w:szCs w:val="24"/>
+          <w:shd w:val="clear" w:color="auto" w:fill="FFFFFF"/>
+        </w:rPr>
+      </w:pPr>
+      <w:r>
+        <w:rPr>
+          <w:rFonts w:ascii="Arial" w:hAnsi="Arial" w:cs="Arial"/>
+          <w:sz w:val="24"/>
+          <w:szCs w:val="24"/>
+          <w:shd w:val="clear" w:color="auto" w:fill="FFFFFF"/>
+        </w:rPr>
+        <w:t>-----/-----/-----/-----/-----/</w:t>
+      </w:r>
+    </w:p>
+    <w:p>
+      <w:pPr>
+        <w:rPr>
+          <w:rFonts w:cstheme="minorHAnsi"/>
+          <w:color w:val="2F5496" w:themeColor="accent1" w:themeShade="BF"/>
+          <w:sz w:val="36"/>
+          <w:szCs w:val="36"/>
+          <w:shd w:val="clear" w:color="auto" w:fill="FFFFFF"/>
+        </w:rPr>
+      </w:pPr>
+    </w:p>
+    <w:p>
+      <w:pPr>
+        <w:rPr>
+          <w:rFonts w:cstheme="minorHAnsi"/>
+          <w:color w:val="2F5496" w:themeColor="accent1" w:themeShade="BF"/>
+          <w:sz w:val="36"/>
+          <w:szCs w:val="36"/>
+          <w:shd w:val="clear" w:color="auto" w:fill="FFFFFF"/>
+        </w:rPr>
+      </w:pPr>
+    </w:p>
+    <w:p>
+      <w:pPr>
+        <w:rPr>
+          <w:rFonts w:cstheme="minorHAnsi"/>
+          <w:color w:val="2F5496" w:themeColor="accent1" w:themeShade="BF"/>
+          <w:sz w:val="36"/>
+          <w:szCs w:val="36"/>
+          <w:shd w:val="clear" w:color="auto" w:fill="FFFFFF"/>
+        </w:rPr>
+      </w:pPr>
+    </w:p>
+    <w:p>
+      <w:pPr>
+        <w:rPr>
+          <w:rFonts w:cstheme="minorHAnsi"/>
+          <w:color w:val="2F5496" w:themeColor="accent1" w:themeShade="BF"/>
+          <w:sz w:val="36"/>
+          <w:szCs w:val="36"/>
+          <w:shd w:val="clear" w:color="auto" w:fill="FFFFFF"/>
+        </w:rPr>
+      </w:pPr>
+    </w:p>
+    <w:p>
+      <w:pPr>
+        <w:rPr>
+          <w:rFonts w:cstheme="minorHAnsi"/>
+          <w:color w:val="2F5496" w:themeColor="accent1" w:themeShade="BF"/>
+          <w:sz w:val="36"/>
+          <w:szCs w:val="36"/>
+          <w:shd w:val="clear" w:color="auto" w:fill="FFFFFF"/>
+        </w:rPr>
+      </w:pPr>
+    </w:p>
+    <w:p>
+      <w:pPr>
+        <w:rPr>
+          <w:rFonts w:cstheme="minorHAnsi"/>
+          <w:color w:val="2F5496" w:themeColor="accent1" w:themeShade="BF"/>
+          <w:sz w:val="36"/>
+          <w:szCs w:val="36"/>
+          <w:shd w:val="clear" w:color="auto" w:fill="FFFFFF"/>
+        </w:rPr>
+      </w:pPr>
+    </w:p>
+    <w:p>
+      <w:pPr>
+        <w:jc w:val="center"/>
+        <w:rPr>
+          <w:rFonts w:ascii="Arial" w:hAnsi="Arial" w:cs="Arial"/>
+          <w:b/>
+          <w:bCs/>
+          <w:sz w:val="24"/>
+          <w:szCs w:val="24"/>
+          <w:shd w:val="clear" w:color="auto" w:fill="FFFFFF"/>
+        </w:rPr>
+      </w:pPr>
+      <w:r>
+        <w:rPr>
+          <w:rFonts w:ascii="Arial" w:hAnsi="Arial" w:cs="Arial"/>
+          <w:b/>
+          <w:bCs/>
+          <w:sz w:val="24"/>
+          <w:szCs w:val="24"/>
+          <w:shd w:val="clear" w:color="auto" w:fill="FFFFFF"/>
+        </w:rPr>
+        <w:lastRenderedPageBreak/>
+        <w:t>Equipe</w:t>
+      </w:r>
+    </w:p>
+    <w:p>
+      <w:pPr>
+        <w:rPr>
+          <w:rFonts w:ascii="Arial" w:hAnsi="Arial" w:cs="Arial"/>
+          <w:sz w:val="24"/>
+          <w:szCs w:val="24"/>
+          <w:shd w:val="clear" w:color="auto" w:fill="FFFFFF"/>
+        </w:rPr>
+      </w:pPr>
+      <w:r>
+        <w:rPr>
           <w:b/>
           <w:bCs/>
           <w:noProof/>
         </w:rPr>
         <w:drawing>
-          <wp:anchor distT="0" distB="0" distL="114300" distR="114300" simplePos="0" relativeHeight="251701248" behindDoc="0" locked="0" layoutInCell="1" allowOverlap="1" wp14:anchorId="191932F7" wp14:editId="70DF30F6">
+          <wp:anchor distT="0" distB="0" distL="114300" distR="114300" simplePos="0" relativeHeight="251704320" behindDoc="0" locked="0" layoutInCell="1" allowOverlap="1" wp14:anchorId="629322A7" wp14:editId="02A84FF3">
             <wp:simplePos x="0" y="0"/>
             <wp:positionH relativeFrom="margin">
               <wp:align>center</wp:align>
             </wp:positionH>
             <wp:positionV relativeFrom="page">
-              <wp:posOffset>1866265</wp:posOffset>
-            </wp:positionV>
-            <wp:extent cx="7124700" cy="3799840"/>
-            <wp:effectExtent l="0" t="0" r="0" b="0"/>
-            <wp:wrapTopAndBottom/>
-            <wp:docPr id="57" name="Imagem 57"/>
-            <wp:cNvGraphicFramePr>
-              <a:graphicFrameLocks xmlns:a="http://schemas.openxmlformats.org/drawingml/2006/main" noChangeAspect="1"/>
-            </wp:cNvGraphicFramePr>
-            <a:graphic xmlns:a="http://schemas.openxmlformats.org/drawingml/2006/main">
-              <a:graphicData uri="http://schemas.openxmlformats.org/drawingml/2006/picture">
-                <pic:pic xmlns:pic="http://schemas.openxmlformats.org/drawingml/2006/picture">
-                  <pic:nvPicPr>
-                    <pic:cNvPr id="1" name=""/>
-                    <pic:cNvPicPr/>
-                  </pic:nvPicPr>
-                  <pic:blipFill>
-                    <a:blip r:embed="rId38">
-                      <a:extLst>
-                        <a:ext uri="{28A0092B-C50C-407E-A947-70E740481C1C}">
-                          <a14:useLocalDpi xmlns:a14="http://schemas.microsoft.com/office/drawing/2010/main" val="0"/>
-                        </a:ext>
-                      </a:extLst>
-                    </a:blip>
-                    <a:stretch>
-                      <a:fillRect/>
-                    </a:stretch>
-                  </pic:blipFill>
-                  <pic:spPr>
-                    <a:xfrm>
-                      <a:off x="0" y="0"/>
-                      <a:ext cx="7124700" cy="3799840"/>
-                    </a:xfrm>
-                    <a:prstGeom prst="rect">
-                      <a:avLst/>
-                    </a:prstGeom>
-                  </pic:spPr>
-                </pic:pic>
-              </a:graphicData>
-            </a:graphic>
-            <wp14:sizeRelH relativeFrom="margin">
-              <wp14:pctWidth>0</wp14:pctWidth>
-            </wp14:sizeRelH>
-            <wp14:sizeRelV relativeFrom="margin">
-              <wp14:pctHeight>0</wp14:pctHeight>
-            </wp14:sizeRelV>
-          </wp:anchor>
-        </w:drawing>
-      </w:r>
-      <w:r>
-        <w:rPr>
-          <w:rFonts w:ascii="Arial" w:hAnsi="Arial" w:cs="Arial"/>
-          <w:b/>
-          <w:bCs/>
-          <w:sz w:val="24"/>
-          <w:szCs w:val="24"/>
-          <w:shd w:val="clear" w:color="auto" w:fill="FFFFFF"/>
-        </w:rPr>
-        <w:t>TecX</w:t>
-      </w:r>
-    </w:p>
-    <w:p>
-      <w:pPr>
-        <w:rPr>
-          <w:rFonts w:cstheme="minorHAnsi"/>
-          <w:color w:val="2F5496" w:themeColor="accent1" w:themeShade="BF"/>
-          <w:sz w:val="36"/>
-          <w:szCs w:val="36"/>
-          <w:shd w:val="clear" w:color="auto" w:fill="FFFFFF"/>
-        </w:rPr>
-      </w:pPr>
-    </w:p>
-    <w:p>
-      <w:pPr>
-        <w:rPr>
-          <w:rFonts w:ascii="Arial" w:hAnsi="Arial" w:cs="Arial"/>
-          <w:sz w:val="24"/>
-          <w:szCs w:val="24"/>
-          <w:shd w:val="clear" w:color="auto" w:fill="FFFFFF"/>
-        </w:rPr>
-      </w:pPr>
-      <w:r>
-        <w:rPr>
-          <w:rFonts w:ascii="Arial" w:hAnsi="Arial" w:cs="Arial"/>
-          <w:sz w:val="24"/>
-          <w:szCs w:val="24"/>
-          <w:shd w:val="clear" w:color="auto" w:fill="FFFFFF"/>
-        </w:rPr>
-        <w:lastRenderedPageBreak/>
-        <w:t xml:space="preserve">Em seguida, a tela de </w:t>
-      </w:r>
-      <w:r>
-        <w:rPr>
-          <w:rFonts w:ascii="Arial" w:hAnsi="Arial" w:cs="Arial"/>
-          <w:sz w:val="24"/>
-          <w:szCs w:val="24"/>
-          <w:shd w:val="clear" w:color="auto" w:fill="FFFFFF"/>
-        </w:rPr>
-        <w:t>financeiro onde o usuário entrará com a quantidade de lotes, o valor de cada lote e a quantidade de lotes perdidos que ele teve no seu transporte, clicando em calcular ele saberá o quanto de prejuízo ele teve, e o quanto ele teria caso contrate o nosso monitoramento, reduzindo sua perda em 95%</w:t>
-      </w:r>
-    </w:p>
-    <w:p>
-      <w:pPr>
-        <w:jc w:val="center"/>
-        <w:rPr>
-          <w:rFonts w:ascii="Arial" w:hAnsi="Arial" w:cs="Arial"/>
-          <w:b/>
-          <w:bCs/>
-          <w:sz w:val="24"/>
-          <w:szCs w:val="24"/>
-          <w:shd w:val="clear" w:color="auto" w:fill="FFFFFF"/>
-        </w:rPr>
-      </w:pPr>
-      <w:r>
-        <w:rPr>
-          <w:rFonts w:ascii="Arial" w:hAnsi="Arial" w:cs="Arial"/>
-          <w:b/>
-          <w:bCs/>
-          <w:noProof/>
-          <w:sz w:val="24"/>
-          <w:szCs w:val="24"/>
-        </w:rPr>
-        <w:drawing>
-          <wp:anchor distT="0" distB="0" distL="114300" distR="114300" simplePos="0" relativeHeight="251703296" behindDoc="0" locked="0" layoutInCell="1" allowOverlap="1" wp14:anchorId="7733316A" wp14:editId="306F3D81">
-            <wp:simplePos x="0" y="0"/>
-            <wp:positionH relativeFrom="column">
-              <wp:posOffset>-861695</wp:posOffset>
-            </wp:positionH>
-            <wp:positionV relativeFrom="page">
-              <wp:posOffset>2285365</wp:posOffset>
-            </wp:positionV>
-            <wp:extent cx="7077075" cy="3779520"/>
-            <wp:effectExtent l="0" t="0" r="9525" b="0"/>
-            <wp:wrapTopAndBottom/>
-            <wp:docPr id="59" name="Imagem 59"/>
-            <wp:cNvGraphicFramePr>
-              <a:graphicFrameLocks xmlns:a="http://schemas.openxmlformats.org/drawingml/2006/main" noChangeAspect="1"/>
-            </wp:cNvGraphicFramePr>
-            <a:graphic xmlns:a="http://schemas.openxmlformats.org/drawingml/2006/main">
-              <a:graphicData uri="http://schemas.openxmlformats.org/drawingml/2006/picture">
-                <pic:pic xmlns:pic="http://schemas.openxmlformats.org/drawingml/2006/picture">
-                  <pic:nvPicPr>
-                    <pic:cNvPr id="1" name=""/>
-                    <pic:cNvPicPr/>
-                  </pic:nvPicPr>
-                  <pic:blipFill>
-                    <a:blip r:embed="rId39">
-                      <a:extLst>
-                        <a:ext uri="{28A0092B-C50C-407E-A947-70E740481C1C}">
-                          <a14:useLocalDpi xmlns:a14="http://schemas.microsoft.com/office/drawing/2010/main" val="0"/>
-                        </a:ext>
-                      </a:extLst>
-                    </a:blip>
-                    <a:stretch>
-                      <a:fillRect/>
-                    </a:stretch>
-                  </pic:blipFill>
-                  <pic:spPr>
-                    <a:xfrm>
-                      <a:off x="0" y="0"/>
-                      <a:ext cx="7077075" cy="3779520"/>
-                    </a:xfrm>
-                    <a:prstGeom prst="rect">
-                      <a:avLst/>
-                    </a:prstGeom>
-                  </pic:spPr>
-                </pic:pic>
-              </a:graphicData>
-            </a:graphic>
-            <wp14:sizeRelH relativeFrom="margin">
-              <wp14:pctWidth>0</wp14:pctWidth>
-            </wp14:sizeRelH>
-            <wp14:sizeRelV relativeFrom="margin">
-              <wp14:pctHeight>0</wp14:pctHeight>
-            </wp14:sizeRelV>
-          </wp:anchor>
-        </w:drawing>
-      </w:r>
-      <w:r>
-        <w:rPr>
-          <w:rFonts w:ascii="Arial" w:hAnsi="Arial" w:cs="Arial"/>
-          <w:b/>
-          <w:bCs/>
-          <w:sz w:val="24"/>
-          <w:szCs w:val="24"/>
-          <w:shd w:val="clear" w:color="auto" w:fill="FFFFFF"/>
-        </w:rPr>
-        <w:t>Financeiro</w:t>
-      </w:r>
-    </w:p>
-    <w:p>
-      <w:pPr>
-        <w:rPr>
-          <w:rFonts w:cstheme="minorHAnsi"/>
-          <w:color w:val="2F5496" w:themeColor="accent1" w:themeShade="BF"/>
-          <w:sz w:val="36"/>
-          <w:szCs w:val="36"/>
-          <w:shd w:val="clear" w:color="auto" w:fill="FFFFFF"/>
-        </w:rPr>
-      </w:pPr>
-    </w:p>
-    <w:p>
-      <w:pPr>
-        <w:rPr>
-          <w:rFonts w:cstheme="minorHAnsi"/>
-          <w:color w:val="2F5496" w:themeColor="accent1" w:themeShade="BF"/>
-          <w:sz w:val="36"/>
-          <w:szCs w:val="36"/>
-          <w:shd w:val="clear" w:color="auto" w:fill="FFFFFF"/>
-        </w:rPr>
-      </w:pPr>
-    </w:p>
-    <w:p>
-      <w:pPr>
-        <w:rPr>
-          <w:rFonts w:cstheme="minorHAnsi"/>
-          <w:color w:val="2F5496" w:themeColor="accent1" w:themeShade="BF"/>
-          <w:sz w:val="36"/>
-          <w:szCs w:val="36"/>
-          <w:shd w:val="clear" w:color="auto" w:fill="FFFFFF"/>
-        </w:rPr>
-      </w:pPr>
-    </w:p>
-    <w:p>
-      <w:pPr>
-        <w:rPr>
-          <w:rFonts w:cstheme="minorHAnsi"/>
-          <w:color w:val="2F5496" w:themeColor="accent1" w:themeShade="BF"/>
-          <w:sz w:val="36"/>
-          <w:szCs w:val="36"/>
-          <w:shd w:val="clear" w:color="auto" w:fill="FFFFFF"/>
-        </w:rPr>
-      </w:pPr>
-    </w:p>
-    <w:p>
-      <w:pPr>
-        <w:rPr>
-          <w:rFonts w:cstheme="minorHAnsi"/>
-          <w:color w:val="2F5496" w:themeColor="accent1" w:themeShade="BF"/>
-          <w:sz w:val="36"/>
-          <w:szCs w:val="36"/>
-          <w:shd w:val="clear" w:color="auto" w:fill="FFFFFF"/>
-        </w:rPr>
-      </w:pPr>
-    </w:p>
-    <w:p>
-      <w:pPr>
-        <w:rPr>
-          <w:rFonts w:cstheme="minorHAnsi"/>
-          <w:color w:val="2F5496" w:themeColor="accent1" w:themeShade="BF"/>
-          <w:sz w:val="36"/>
-          <w:szCs w:val="36"/>
-          <w:shd w:val="clear" w:color="auto" w:fill="FFFFFF"/>
-        </w:rPr>
-      </w:pPr>
-    </w:p>
-    <w:p>
-      <w:pPr>
-        <w:rPr>
-          <w:rFonts w:cstheme="minorHAnsi"/>
-          <w:color w:val="2F5496" w:themeColor="accent1" w:themeShade="BF"/>
-          <w:sz w:val="36"/>
-          <w:szCs w:val="36"/>
-          <w:shd w:val="clear" w:color="auto" w:fill="FFFFFF"/>
-        </w:rPr>
-      </w:pPr>
-    </w:p>
-    <w:p>
-      <w:pPr>
-        <w:rPr>
-          <w:rFonts w:cstheme="minorHAnsi"/>
-          <w:color w:val="2F5496" w:themeColor="accent1" w:themeShade="BF"/>
-          <w:sz w:val="36"/>
-          <w:szCs w:val="36"/>
-          <w:shd w:val="clear" w:color="auto" w:fill="FFFFFF"/>
-        </w:rPr>
-      </w:pPr>
-    </w:p>
-    <w:p>
-      <w:pPr>
-        <w:rPr>
-          <w:rFonts w:cstheme="minorHAnsi"/>
-          <w:color w:val="2F5496" w:themeColor="accent1" w:themeShade="BF"/>
-          <w:sz w:val="36"/>
-          <w:szCs w:val="36"/>
-          <w:shd w:val="clear" w:color="auto" w:fill="FFFFFF"/>
-        </w:rPr>
-      </w:pPr>
-    </w:p>
-    <w:p>
-      <w:pPr>
-        <w:rPr>
-          <w:rFonts w:ascii="Arial" w:hAnsi="Arial" w:cs="Arial"/>
-          <w:sz w:val="24"/>
-          <w:szCs w:val="24"/>
-          <w:shd w:val="clear" w:color="auto" w:fill="FFFFFF"/>
-        </w:rPr>
-      </w:pPr>
-      <w:r>
-        <w:rPr>
-          <w:rFonts w:ascii="Arial" w:hAnsi="Arial" w:cs="Arial"/>
-          <w:sz w:val="24"/>
-          <w:szCs w:val="24"/>
-          <w:shd w:val="clear" w:color="auto" w:fill="FFFFFF"/>
-        </w:rPr>
-        <w:lastRenderedPageBreak/>
-        <w:t xml:space="preserve">Partindo para a tela de equipes o usuário poderá conhecer um pouco o rosto de quem está trabalhando no projeto e a área em que </w:t>
-      </w:r>
-      <w:r>
-        <w:rPr>
-          <w:rFonts w:ascii="Arial" w:hAnsi="Arial" w:cs="Arial"/>
-          <w:sz w:val="24"/>
-          <w:szCs w:val="24"/>
-          <w:shd w:val="clear" w:color="auto" w:fill="FFFFFF"/>
-        </w:rPr>
-        <w:t xml:space="preserve">ele </w:t>
-      </w:r>
-      <w:r>
-        <w:rPr>
-          <w:rFonts w:ascii="Arial" w:hAnsi="Arial" w:cs="Arial"/>
-          <w:sz w:val="24"/>
-          <w:szCs w:val="24"/>
-          <w:shd w:val="clear" w:color="auto" w:fill="FFFFFF"/>
-        </w:rPr>
-        <w:t>é especializado.</w:t>
-      </w:r>
-    </w:p>
-    <w:p>
-      <w:pPr>
-        <w:jc w:val="center"/>
-        <w:rPr>
-          <w:rFonts w:ascii="Arial" w:hAnsi="Arial" w:cs="Arial"/>
-          <w:b/>
-          <w:bCs/>
-          <w:sz w:val="24"/>
-          <w:szCs w:val="24"/>
-          <w:shd w:val="clear" w:color="auto" w:fill="FFFFFF"/>
-        </w:rPr>
-      </w:pPr>
-      <w:r>
-        <w:rPr>
-          <w:b/>
-          <w:bCs/>
-          <w:noProof/>
-        </w:rPr>
-        <w:drawing>
-          <wp:anchor distT="0" distB="0" distL="114300" distR="114300" simplePos="0" relativeHeight="251704320" behindDoc="0" locked="0" layoutInCell="1" allowOverlap="1" wp14:anchorId="629322A7" wp14:editId="6D45403E">
-            <wp:simplePos x="0" y="0"/>
-            <wp:positionH relativeFrom="margin">
-              <wp:align>center</wp:align>
-            </wp:positionH>
-            <wp:positionV relativeFrom="page">
-              <wp:posOffset>1724025</wp:posOffset>
+              <wp:posOffset>1751122</wp:posOffset>
             </wp:positionV>
             <wp:extent cx="7010400" cy="3741420"/>
             <wp:effectExtent l="0" t="0" r="0" b="0"/>
@@ -9533,7 +9539,7 @@
                     <pic:cNvPicPr/>
                   </pic:nvPicPr>
                   <pic:blipFill>
-                    <a:blip r:embed="rId40">
+                    <a:blip r:embed="rId38">
                       <a:extLst>
                         <a:ext uri="{28A0092B-C50C-407E-A947-70E740481C1C}">
                           <a14:useLocalDpi xmlns:a14="http://schemas.microsoft.com/office/drawing/2010/main" val="0"/>
@@ -9568,14 +9574,43 @@
       <w:r>
         <w:rPr>
           <w:rFonts w:ascii="Arial" w:hAnsi="Arial" w:cs="Arial"/>
-          <w:b/>
-          <w:bCs/>
-          <w:sz w:val="24"/>
-          <w:szCs w:val="24"/>
-          <w:shd w:val="clear" w:color="auto" w:fill="FFFFFF"/>
-        </w:rPr>
-        <w:t>Equipe</w:t>
-      </w:r>
+          <w:sz w:val="24"/>
+          <w:szCs w:val="24"/>
+          <w:shd w:val="clear" w:color="auto" w:fill="FFFFFF"/>
+        </w:rPr>
+        <w:t xml:space="preserve">Partindo para a tela de equipes o usuário poderá conhecer um pouco o rosto de quem está trabalhando no projeto e a área em que </w:t>
+      </w:r>
+      <w:r>
+        <w:rPr>
+          <w:rFonts w:ascii="Arial" w:hAnsi="Arial" w:cs="Arial"/>
+          <w:sz w:val="24"/>
+          <w:szCs w:val="24"/>
+          <w:shd w:val="clear" w:color="auto" w:fill="FFFFFF"/>
+        </w:rPr>
+        <w:t xml:space="preserve">ele </w:t>
+      </w:r>
+      <w:r>
+        <w:rPr>
+          <w:rFonts w:ascii="Arial" w:hAnsi="Arial" w:cs="Arial"/>
+          <w:sz w:val="24"/>
+          <w:szCs w:val="24"/>
+          <w:shd w:val="clear" w:color="auto" w:fill="FFFFFF"/>
+        </w:rPr>
+        <w:t>é especializado.</w:t>
+      </w:r>
+    </w:p>
+    <w:p>
+      <w:pPr>
+        <w:jc w:val="center"/>
+        <w:rPr>
+          <w:rFonts w:ascii="Arial" w:hAnsi="Arial" w:cs="Arial"/>
+          <w:b/>
+          <w:bCs/>
+          <w:sz w:val="24"/>
+          <w:szCs w:val="24"/>
+          <w:shd w:val="clear" w:color="auto" w:fill="FFFFFF"/>
+        </w:rPr>
+      </w:pPr>
     </w:p>
     <w:p>
       <w:pPr>
@@ -9633,18 +9668,15 @@
         </w:rPr>
         <w:t xml:space="preserve"> </w:t>
       </w:r>
-      <w:hyperlink r:id="rId41" w:history="1">
-        <w:r>
-          <w:rPr>
-            <w:rStyle w:val="Hyperlink"/>
-            <w:rFonts w:ascii="Arial" w:hAnsi="Arial" w:cs="Arial"/>
-            <w:sz w:val="24"/>
-            <w:szCs w:val="24"/>
-            <w:shd w:val="clear" w:color="auto" w:fill="FFFFFF"/>
-          </w:rPr>
-          <w:t>suporte@biotec.com</w:t>
-        </w:r>
-      </w:hyperlink>
+      <w:r>
+        <w:rPr>
+          <w:rFonts w:ascii="Arial" w:hAnsi="Arial" w:cs="Arial"/>
+          <w:sz w:val="24"/>
+          <w:szCs w:val="24"/>
+          <w:shd w:val="clear" w:color="auto" w:fill="FFFFFF"/>
+        </w:rPr>
+        <w:t>biotec@gmail.com</w:t>
+      </w:r>
     </w:p>
     <w:p>
       <w:pPr>
@@ -10028,7 +10060,6 @@
           <w:szCs w:val="24"/>
           <w:shd w:val="clear" w:color="auto" w:fill="FFFFFF"/>
         </w:rPr>
-        <w:lastRenderedPageBreak/>
         <w:t>IMPLANTAÇÃO DO PROJETO</w:t>
       </w:r>
       <w:bookmarkEnd w:id="18"/>
@@ -10121,7 +10152,7 @@
                     <pic:cNvPicPr/>
                   </pic:nvPicPr>
                   <pic:blipFill>
-                    <a:blip r:embed="rId42"/>
+                    <a:blip r:embed="rId39"/>
                     <a:stretch>
                       <a:fillRect/>
                     </a:stretch>
@@ -10443,7 +10474,6 @@
           <w:sz w:val="24"/>
           <w:szCs w:val="24"/>
         </w:rPr>
-        <w:lastRenderedPageBreak/>
         <w:t>PROCESSO DE ATENDIMENTO E SUPORTE / FERRAMENTA</w:t>
       </w:r>
       <w:bookmarkEnd w:id="20"/>
@@ -10497,13 +10527,13 @@
           <w:noProof/>
         </w:rPr>
         <w:drawing>
-          <wp:anchor distT="0" distB="0" distL="114300" distR="114300" simplePos="0" relativeHeight="251705344" behindDoc="0" locked="0" layoutInCell="1" allowOverlap="1" wp14:anchorId="2C539F4F" wp14:editId="137AF95D">
+          <wp:anchor distT="0" distB="0" distL="114300" distR="114300" simplePos="0" relativeHeight="251705344" behindDoc="0" locked="0" layoutInCell="1" allowOverlap="1" wp14:anchorId="2C539F4F" wp14:editId="31CB1894">
             <wp:simplePos x="0" y="0"/>
-            <wp:positionH relativeFrom="column">
-              <wp:posOffset>-899160</wp:posOffset>
+            <wp:positionH relativeFrom="margin">
+              <wp:align>center</wp:align>
             </wp:positionH>
             <wp:positionV relativeFrom="page">
-              <wp:posOffset>2152650</wp:posOffset>
+              <wp:posOffset>2439253</wp:posOffset>
             </wp:positionV>
             <wp:extent cx="7219950" cy="5363845"/>
             <wp:effectExtent l="0" t="0" r="0" b="8255"/>
@@ -10520,7 +10550,7 @@
                     <pic:cNvPicPr/>
                   </pic:nvPicPr>
                   <pic:blipFill>
-                    <a:blip r:embed="rId43">
+                    <a:blip r:embed="rId40">
                       <a:extLst>
                         <a:ext uri="{28A0092B-C50C-407E-A947-70E740481C1C}">
                           <a14:useLocalDpi xmlns:a14="http://schemas.microsoft.com/office/drawing/2010/main" val="0"/>
@@ -10702,7 +10732,7 @@
                     <pic:cNvPicPr/>
                   </pic:nvPicPr>
                   <pic:blipFill>
-                    <a:blip r:embed="rId44" cstate="print">
+                    <a:blip r:embed="rId41" cstate="print">
                       <a:extLst>
                         <a:ext uri="{28A0092B-C50C-407E-A947-70E740481C1C}">
                           <a14:useLocalDpi xmlns:a14="http://schemas.microsoft.com/office/drawing/2010/main" val="0"/>
@@ -11121,7 +11151,7 @@
                     <pic:cNvPicPr/>
                   </pic:nvPicPr>
                   <pic:blipFill>
-                    <a:blip r:embed="rId45">
+                    <a:blip r:embed="rId42">
                       <a:extLst>
                         <a:ext uri="{28A0092B-C50C-407E-A947-70E740481C1C}">
                           <a14:useLocalDpi xmlns:a14="http://schemas.microsoft.com/office/drawing/2010/main" val="0"/>
@@ -11277,7 +11307,7 @@
                     <pic:cNvPicPr/>
                   </pic:nvPicPr>
                   <pic:blipFill>
-                    <a:blip r:embed="rId46">
+                    <a:blip r:embed="rId43">
                       <a:extLst>
                         <a:ext uri="{28A0092B-C50C-407E-A947-70E740481C1C}">
                           <a14:useLocalDpi xmlns:a14="http://schemas.microsoft.com/office/drawing/2010/main" val="0"/>
@@ -11960,85 +11990,6 @@
     </w:p>
     <w:p>
       <w:pPr>
-        <w:pStyle w:val="PargrafodaLista"/>
-        <w:ind w:left="1080"/>
-        <w:rPr>
-          <w:rFonts w:ascii="Arial" w:hAnsi="Arial" w:cs="Arial"/>
-          <w:sz w:val="24"/>
-          <w:szCs w:val="24"/>
-        </w:rPr>
-      </w:pPr>
-    </w:p>
-    <w:p>
-      <w:pPr>
-        <w:pStyle w:val="PargrafodaLista"/>
-        <w:ind w:left="1080"/>
-        <w:rPr>
-          <w:rFonts w:ascii="Arial" w:hAnsi="Arial" w:cs="Arial"/>
-          <w:sz w:val="24"/>
-          <w:szCs w:val="24"/>
-        </w:rPr>
-      </w:pPr>
-    </w:p>
-    <w:p>
-      <w:pPr>
-        <w:pStyle w:val="PargrafodaLista"/>
-        <w:ind w:left="1080"/>
-        <w:rPr>
-          <w:rFonts w:ascii="Arial" w:hAnsi="Arial" w:cs="Arial"/>
-          <w:sz w:val="24"/>
-          <w:szCs w:val="24"/>
-        </w:rPr>
-      </w:pPr>
-    </w:p>
-    <w:p>
-      <w:pPr>
-        <w:pStyle w:val="PargrafodaLista"/>
-        <w:ind w:left="1080"/>
-        <w:rPr>
-          <w:rFonts w:ascii="Arial" w:hAnsi="Arial" w:cs="Arial"/>
-          <w:sz w:val="24"/>
-          <w:szCs w:val="24"/>
-        </w:rPr>
-      </w:pPr>
-    </w:p>
-    <w:p>
-      <w:pPr>
-        <w:pStyle w:val="PargrafodaLista"/>
-        <w:ind w:left="1080"/>
-        <w:rPr>
-          <w:rFonts w:ascii="Arial" w:hAnsi="Arial" w:cs="Arial"/>
-          <w:sz w:val="24"/>
-          <w:szCs w:val="24"/>
-        </w:rPr>
-      </w:pPr>
-    </w:p>
-    <w:p>
-      <w:pPr>
-        <w:pStyle w:val="PargrafodaLista"/>
-        <w:ind w:left="1080"/>
-        <w:rPr>
-          <w:rFonts w:ascii="Arial" w:hAnsi="Arial" w:cs="Arial"/>
-          <w:sz w:val="24"/>
-          <w:szCs w:val="24"/>
-        </w:rPr>
-      </w:pPr>
-    </w:p>
-    <w:p>
-      <w:pPr>
-        <w:pStyle w:val="PargrafodaLista"/>
-        <w:ind w:left="1080"/>
-        <w:rPr>
-          <w:rFonts w:ascii="Arial" w:hAnsi="Arial" w:cs="Arial"/>
-          <w:sz w:val="24"/>
-          <w:szCs w:val="24"/>
-        </w:rPr>
-      </w:pPr>
-    </w:p>
-    <w:p>
-      <w:pPr>
-        <w:pStyle w:val="PargrafodaLista"/>
-        <w:ind w:left="1080"/>
         <w:rPr>
           <w:rFonts w:ascii="Arial" w:hAnsi="Arial" w:cs="Arial"/>
           <w:sz w:val="24"/>
@@ -12096,6 +12047,26 @@
     </w:p>
     <w:p>
       <w:pPr>
+        <w:rPr>
+          <w:rFonts w:cstheme="minorHAnsi"/>
+          <w:color w:val="2F5496" w:themeColor="accent1" w:themeShade="BF"/>
+          <w:sz w:val="36"/>
+          <w:szCs w:val="36"/>
+        </w:rPr>
+      </w:pPr>
+    </w:p>
+    <w:p>
+      <w:pPr>
+        <w:rPr>
+          <w:rFonts w:cstheme="minorHAnsi"/>
+          <w:color w:val="2F5496" w:themeColor="accent1" w:themeShade="BF"/>
+          <w:sz w:val="36"/>
+          <w:szCs w:val="36"/>
+        </w:rPr>
+      </w:pPr>
+    </w:p>
+    <w:p>
+      <w:pPr>
         <w:pStyle w:val="PargrafodaLista"/>
         <w:numPr>
           <w:ilvl w:val="0"/>
@@ -12119,6 +12090,7 @@
           <w:sz w:val="24"/>
           <w:szCs w:val="24"/>
         </w:rPr>
+        <w:lastRenderedPageBreak/>
         <w:t>CONCLUSÕES</w:t>
       </w:r>
       <w:bookmarkEnd w:id="22"/>
@@ -12811,7 +12783,7 @@
                     <pic:cNvPicPr/>
                   </pic:nvPicPr>
                   <pic:blipFill>
-                    <a:blip r:embed="rId47"/>
+                    <a:blip r:embed="rId44"/>
                     <a:stretch>
                       <a:fillRect/>
                     </a:stretch>
@@ -13031,7 +13003,18 @@
     <w:p>
       <w:pPr>
         <w:pStyle w:val="PargrafodaLista"/>
-        <w:jc w:val="center"/>
+        <w:outlineLvl w:val="0"/>
+        <w:rPr>
+          <w:rFonts w:ascii="Arial" w:hAnsi="Arial" w:cs="Arial"/>
+          <w:b/>
+          <w:bCs/>
+          <w:sz w:val="24"/>
+          <w:szCs w:val="24"/>
+        </w:rPr>
+      </w:pPr>
+    </w:p>
+    <w:p>
+      <w:pPr>
         <w:outlineLvl w:val="0"/>
         <w:rPr>
           <w:rFonts w:ascii="Arial" w:hAnsi="Arial" w:cs="Arial"/>
@@ -13055,34 +13038,6 @@
           <w:szCs w:val="24"/>
         </w:rPr>
       </w:pPr>
-    </w:p>
-    <w:p>
-      <w:pPr>
-        <w:pStyle w:val="PargrafodaLista"/>
-        <w:jc w:val="center"/>
-        <w:outlineLvl w:val="0"/>
-        <w:rPr>
-          <w:rFonts w:ascii="Arial" w:hAnsi="Arial" w:cs="Arial"/>
-          <w:b/>
-          <w:bCs/>
-          <w:sz w:val="24"/>
-          <w:szCs w:val="24"/>
-        </w:rPr>
-      </w:pPr>
-    </w:p>
-    <w:p>
-      <w:pPr>
-        <w:pStyle w:val="PargrafodaLista"/>
-        <w:jc w:val="center"/>
-        <w:outlineLvl w:val="0"/>
-        <w:rPr>
-          <w:rFonts w:ascii="Arial" w:hAnsi="Arial" w:cs="Arial"/>
-          <w:b/>
-          <w:bCs/>
-          <w:sz w:val="24"/>
-          <w:szCs w:val="24"/>
-        </w:rPr>
-      </w:pPr>
       <w:bookmarkStart w:id="27" w:name="_Toc58270920"/>
       <w:r>
         <w:rPr>
@@ -13133,7 +13088,7 @@
         </w:rPr>
         <w:t xml:space="preserve">RESOLUÇÃO-RDC Nº 304, DE 17 DE SETEMBRO DE 2019 </w:t>
       </w:r>
-      <w:hyperlink r:id="rId48" w:anchor=":~:text=Disp%C3%B5e%20sobre%20as%20Boas%20Pr%C3%A1ticas,e%20de%20Transporte%20de%20Medicamentos.&amp;text=2%C2%BA%20Esta%20Resolu%C3%A7%C3%A3o%20se%20aplica,transporte%20de%20produtos%20a%20granel" w:history="1">
+      <w:hyperlink r:id="rId45" w:anchor=":~:text=Disp%C3%B5e%20sobre%20as%20Boas%20Pr%C3%A1ticas,e%20de%20Transporte%20de%20Medicamentos.&amp;text=2%C2%BA%20Esta%20Resolu%C3%A7%C3%A3o%20se%20aplica,transporte%20de%20produtos%20a%20granel" w:history="1">
         <w:r>
           <w:rPr>
             <w:rStyle w:val="Hyperlink"/>
@@ -13193,7 +13148,7 @@
           <w:szCs w:val="24"/>
         </w:rPr>
       </w:pPr>
-      <w:hyperlink r:id="rId49" w:history="1">
+      <w:hyperlink r:id="rId46" w:history="1">
         <w:r>
           <w:rPr>
             <w:rStyle w:val="Hyperlink"/>
@@ -13242,7 +13197,7 @@
           <w:szCs w:val="24"/>
         </w:rPr>
       </w:pPr>
-      <w:hyperlink r:id="rId50" w:history="1">
+      <w:hyperlink r:id="rId47" w:history="1">
         <w:r>
           <w:rPr>
             <w:rStyle w:val="Hyperlink"/>
@@ -13294,7 +13249,7 @@
           <w:szCs w:val="24"/>
         </w:rPr>
       </w:pPr>
-      <w:hyperlink r:id="rId51" w:history="1">
+      <w:hyperlink r:id="rId48" w:history="1">
         <w:r>
           <w:rPr>
             <w:rStyle w:val="Hyperlink"/>
@@ -13370,7 +13325,7 @@
           <w:shd w:val="clear" w:color="auto" w:fill="FFFFFF"/>
         </w:rPr>
       </w:pPr>
-      <w:hyperlink r:id="rId52" w:history="1">
+      <w:hyperlink r:id="rId49" w:history="1">
         <w:r>
           <w:rPr>
             <w:rStyle w:val="Hyperlink"/>
@@ -13431,7 +13386,7 @@
           <w:shd w:val="clear" w:color="auto" w:fill="FFFFFF"/>
         </w:rPr>
       </w:pPr>
-      <w:hyperlink r:id="rId53" w:anchor=":~:text=Existem%20os%20medicamentos%20que%20precisam,temperatura%20ao%20redor%20de%2020%C2%BAC" w:history="1">
+      <w:hyperlink r:id="rId50" w:anchor=":~:text=Existem%20os%20medicamentos%20que%20precisam,temperatura%20ao%20redor%20de%2020%C2%BAC" w:history="1">
         <w:r>
           <w:rPr>
             <w:rStyle w:val="Hyperlink"/>
@@ -13503,7 +13458,7 @@
           <w:shd w:val="clear" w:color="auto" w:fill="FFFFFF"/>
         </w:rPr>
       </w:pPr>
-      <w:hyperlink r:id="rId54" w:anchor=":~:text=O%20grau%20de%20umidade%20para,entre%2040%25%20e%2070%25.&amp;text=Estocar%20em%20temperatura%20ambiente%20" w:history="1">
+      <w:hyperlink r:id="rId51" w:anchor=":~:text=O%20grau%20de%20umidade%20para,entre%2040%25%20e%2070%25.&amp;text=Estocar%20em%20temperatura%20ambiente%20" w:history="1">
         <w:r>
           <w:rPr>
             <w:rStyle w:val="Hyperlink"/>
@@ -13516,19 +13471,8 @@
         </w:r>
       </w:hyperlink>
     </w:p>
-    <w:p>
-      <w:pPr>
-        <w:rPr>
-          <w:rFonts w:cstheme="minorHAnsi"/>
-          <w:color w:val="2F5496" w:themeColor="accent1" w:themeShade="BF"/>
-          <w:sz w:val="36"/>
-          <w:szCs w:val="36"/>
-          <w:shd w:val="clear" w:color="auto" w:fill="FFFFFF"/>
-        </w:rPr>
-      </w:pPr>
-    </w:p>
     <w:sectPr>
-      <w:headerReference w:type="default" r:id="rId55"/>
+      <w:headerReference w:type="default" r:id="rId52"/>
       <w:pgSz w:w="11906" w:h="16838"/>
       <w:pgMar w:top="1417" w:right="1701" w:bottom="1417" w:left="1701" w:header="708" w:footer="708" w:gutter="0"/>
       <w:cols w:space="708"/>
@@ -13598,6 +13542,7 @@
         <w:docPartUnique/>
       </w:docPartObj>
     </w:sdtPr>
+    <w:sdtEndPr/>
     <w:sdtContent>
       <w:p>
         <w:pPr>

</xml_diff>

<commit_message>
Atualização da Documentação. Falta o print da Dashboard
</commit_message>
<xml_diff>
--- a/Pesquisa & Inovação/contexto_justificativa.docx
+++ b/Pesquisa & Inovação/contexto_justificativa.docx
@@ -799,6 +799,16 @@
           </wp:anchor>
         </w:drawing>
       </w:r>
+      <w:r>
+        <w:rPr>
+          <w:rFonts w:asciiTheme="minorHAnsi" w:eastAsiaTheme="minorHAnsi" w:hAnsiTheme="minorHAnsi" w:cstheme="minorBidi"/>
+          <w:color w:val="auto"/>
+          <w:sz w:val="22"/>
+          <w:szCs w:val="22"/>
+          <w:lang w:eastAsia="en-US"/>
+        </w:rPr>
+        <w:t>m</w:t>
+      </w:r>
     </w:p>
     <w:sdt>
       <w:sdtPr>
@@ -4358,6 +4368,7 @@
           <w:sz w:val="24"/>
           <w:szCs w:val="24"/>
         </w:rPr>
+        <w:lastRenderedPageBreak/>
         <w:t>4. Os remédios em si têm que seguir à risca um sistema de temperatura e umidade, os medicamentos não podem ser expostos a uma umidade muito elevada porque eles podem perder a eficácia.</w:t>
       </w:r>
     </w:p>
@@ -4482,18 +4493,7 @@
           <w:szCs w:val="24"/>
           <w:shd w:val="clear" w:color="auto" w:fill="FFFFFF"/>
         </w:rPr>
-        <w:t xml:space="preserve">Vale ressaltar também que, nossa empresa não é uma empresa de transporte, nem uma empresa de medicamentos, somos uma empresa que presta serviço </w:t>
-      </w:r>
-      <w:r>
-        <w:rPr>
-          <w:rFonts w:ascii="Arial" w:hAnsi="Arial" w:cs="Arial"/>
-          <w:color w:val="000000" w:themeColor="text1"/>
-          <w:sz w:val="24"/>
-          <w:szCs w:val="24"/>
-          <w:shd w:val="clear" w:color="auto" w:fill="FFFFFF"/>
-        </w:rPr>
-        <w:lastRenderedPageBreak/>
-        <w:t>as transportadoras, que como cadeia, presta serviço para a indústria farmacêutica.</w:t>
+        <w:t>Vale ressaltar também que, nossa empresa não é uma empresa de transporte, nem uma empresa de medicamentos, somos uma empresa que presta serviço as transportadoras, que como cadeia, presta serviço para a indústria farmacêutica.</w:t>
       </w:r>
     </w:p>
     <w:p>
@@ -7753,27 +7753,7 @@
           <w:szCs w:val="24"/>
           <w:shd w:val="clear" w:color="auto" w:fill="FFFFFF"/>
         </w:rPr>
-        <w:t xml:space="preserve">clicando em não </w:t>
-      </w:r>
-      <w:proofErr w:type="gramStart"/>
-      <w:r>
-        <w:rPr>
-          <w:rFonts w:ascii="Arial" w:hAnsi="Arial" w:cs="Arial"/>
-          <w:sz w:val="24"/>
-          <w:szCs w:val="24"/>
-          <w:shd w:val="clear" w:color="auto" w:fill="FFFFFF"/>
-        </w:rPr>
-        <w:t>possui</w:t>
-      </w:r>
-      <w:proofErr w:type="gramEnd"/>
-      <w:r>
-        <w:rPr>
-          <w:rFonts w:ascii="Arial" w:hAnsi="Arial" w:cs="Arial"/>
-          <w:sz w:val="24"/>
-          <w:szCs w:val="24"/>
-          <w:shd w:val="clear" w:color="auto" w:fill="FFFFFF"/>
-        </w:rPr>
-        <w:t xml:space="preserve"> cadastro, </w:t>
+        <w:t xml:space="preserve">clicando em não possui cadastro, </w:t>
       </w:r>
       <w:r>
         <w:rPr>
@@ -8441,27 +8421,7 @@
           <w:szCs w:val="24"/>
           <w:shd w:val="clear" w:color="auto" w:fill="FFFFFF"/>
         </w:rPr>
-        <w:t xml:space="preserve">acessará o painel de editar perfil na própria </w:t>
-      </w:r>
-      <w:proofErr w:type="spellStart"/>
-      <w:r>
-        <w:rPr>
-          <w:rFonts w:ascii="Arial" w:hAnsi="Arial" w:cs="Arial"/>
-          <w:sz w:val="24"/>
-          <w:szCs w:val="24"/>
-          <w:shd w:val="clear" w:color="auto" w:fill="FFFFFF"/>
-        </w:rPr>
-        <w:t>DashBoard</w:t>
-      </w:r>
-      <w:proofErr w:type="spellEnd"/>
-      <w:r>
-        <w:rPr>
-          <w:rFonts w:ascii="Arial" w:hAnsi="Arial" w:cs="Arial"/>
-          <w:sz w:val="24"/>
-          <w:szCs w:val="24"/>
-          <w:shd w:val="clear" w:color="auto" w:fill="FFFFFF"/>
-        </w:rPr>
-        <w:t>.</w:t>
+        <w:t>acessará o painel de editar perfil na própria DashBoard.</w:t>
       </w:r>
     </w:p>
     <w:p>
@@ -8708,44 +8668,29 @@
       </w:pPr>
       <w:r>
         <w:rPr>
-          <w:rFonts w:ascii="Arial" w:hAnsi="Arial" w:cs="Arial"/>
-          <w:b/>
-          <w:bCs/>
-          <w:sz w:val="24"/>
-          <w:szCs w:val="24"/>
-          <w:shd w:val="clear" w:color="auto" w:fill="FFFFFF"/>
-        </w:rPr>
-        <w:t>Modelo conceitual</w:t>
-      </w:r>
-    </w:p>
-    <w:p>
-      <w:pPr>
-        <w:rPr>
-          <w:rFonts w:ascii="Arial" w:hAnsi="Arial" w:cs="Arial"/>
-          <w:b/>
-          <w:bCs/>
-          <w:sz w:val="24"/>
-          <w:szCs w:val="24"/>
-          <w:shd w:val="clear" w:color="auto" w:fill="FFFFFF"/>
-        </w:rPr>
-      </w:pPr>
-      <w:r>
-        <w:rPr>
           <w:noProof/>
         </w:rPr>
         <w:drawing>
-          <wp:anchor distT="0" distB="0" distL="114300" distR="114300" simplePos="0" relativeHeight="251695104" behindDoc="0" locked="0" layoutInCell="1" allowOverlap="1" wp14:anchorId="28B5214F" wp14:editId="3D5D8A2A">
+          <wp:anchor distT="0" distB="0" distL="114300" distR="114300" simplePos="0" relativeHeight="251725824" behindDoc="1" locked="0" layoutInCell="1" allowOverlap="1" wp14:anchorId="71E1C3BF" wp14:editId="2F09632F">
             <wp:simplePos x="0" y="0"/>
             <wp:positionH relativeFrom="margin">
-              <wp:align>center</wp:align>
+              <wp:posOffset>-1056640</wp:posOffset>
             </wp:positionH>
             <wp:positionV relativeFrom="page">
-              <wp:posOffset>1985864</wp:posOffset>
+              <wp:posOffset>1769110</wp:posOffset>
             </wp:positionV>
-            <wp:extent cx="6743700" cy="3976370"/>
-            <wp:effectExtent l="0" t="0" r="0" b="5080"/>
-            <wp:wrapTopAndBottom/>
-            <wp:docPr id="50" name="Imagem 50"/>
+            <wp:extent cx="7491730" cy="4392295"/>
+            <wp:effectExtent l="0" t="0" r="0" b="8255"/>
+            <wp:wrapTight wrapText="bothSides">
+              <wp:wrapPolygon edited="0">
+                <wp:start x="0" y="0"/>
+                <wp:lineTo x="0" y="21547"/>
+                <wp:lineTo x="21530" y="21547"/>
+                <wp:lineTo x="21530" y="0"/>
+                <wp:lineTo x="0" y="0"/>
+              </wp:wrapPolygon>
+            </wp:wrapTight>
+            <wp:docPr id="7" name="Imagem 7"/>
             <wp:cNvGraphicFramePr>
               <a:graphicFrameLocks xmlns:a="http://schemas.openxmlformats.org/drawingml/2006/main" noChangeAspect="1"/>
             </wp:cNvGraphicFramePr>
@@ -8771,7 +8716,7 @@
                   <pic:spPr>
                     <a:xfrm>
                       <a:off x="0" y="0"/>
-                      <a:ext cx="6743700" cy="3976370"/>
+                      <a:ext cx="7491730" cy="4392295"/>
                     </a:xfrm>
                     <a:prstGeom prst="rect">
                       <a:avLst/>
@@ -8789,6 +8734,29 @@
           </wp:anchor>
         </w:drawing>
       </w:r>
+      <w:r>
+        <w:rPr>
+          <w:rFonts w:ascii="Arial" w:hAnsi="Arial" w:cs="Arial"/>
+          <w:b/>
+          <w:bCs/>
+          <w:sz w:val="24"/>
+          <w:szCs w:val="24"/>
+          <w:shd w:val="clear" w:color="auto" w:fill="FFFFFF"/>
+        </w:rPr>
+        <w:t>Modelo conceitual</w:t>
+      </w:r>
+    </w:p>
+    <w:p>
+      <w:pPr>
+        <w:rPr>
+          <w:rFonts w:ascii="Arial" w:hAnsi="Arial" w:cs="Arial"/>
+          <w:b/>
+          <w:bCs/>
+          <w:sz w:val="24"/>
+          <w:szCs w:val="24"/>
+          <w:shd w:val="clear" w:color="auto" w:fill="FFFFFF"/>
+        </w:rPr>
+      </w:pPr>
     </w:p>
     <w:p>
       <w:pPr>
@@ -8962,7 +8930,6 @@
         <w:rPr>
           <w:noProof/>
         </w:rPr>
-        <w:lastRenderedPageBreak/>
         <w:drawing>
           <wp:anchor distT="0" distB="0" distL="114300" distR="114300" simplePos="0" relativeHeight="251720704" behindDoc="0" locked="0" layoutInCell="1" allowOverlap="1" wp14:anchorId="56057FAC" wp14:editId="2941D731">
             <wp:simplePos x="0" y="0"/>
@@ -9209,7 +9176,6 @@
           <w:szCs w:val="24"/>
           <w:shd w:val="clear" w:color="auto" w:fill="FFFFFF"/>
         </w:rPr>
-        <w:lastRenderedPageBreak/>
         <w:t>Modelo físico banco de dados</w:t>
       </w:r>
     </w:p>
@@ -9540,51 +9506,27 @@
           <w:szCs w:val="24"/>
           <w:shd w:val="clear" w:color="auto" w:fill="FFFFFF"/>
         </w:rPr>
-        <w:t xml:space="preserve">Tela de </w:t>
-      </w:r>
-      <w:proofErr w:type="gramStart"/>
-      <w:r>
-        <w:rPr>
-          <w:rFonts w:ascii="Arial" w:hAnsi="Arial" w:cs="Arial"/>
-          <w:b/>
-          <w:bCs/>
-          <w:sz w:val="24"/>
-          <w:szCs w:val="24"/>
-          <w:shd w:val="clear" w:color="auto" w:fill="FFFFFF"/>
-        </w:rPr>
-        <w:t>inicio</w:t>
-      </w:r>
-      <w:proofErr w:type="gramEnd"/>
-    </w:p>
-    <w:p>
-      <w:pPr>
-        <w:rPr>
-          <w:rFonts w:ascii="Arial" w:hAnsi="Arial" w:cs="Arial"/>
-          <w:sz w:val="24"/>
-          <w:szCs w:val="24"/>
-          <w:shd w:val="clear" w:color="auto" w:fill="FFFFFF"/>
-        </w:rPr>
-      </w:pPr>
-      <w:r>
-        <w:rPr>
-          <w:rFonts w:ascii="Arial" w:hAnsi="Arial" w:cs="Arial"/>
-          <w:sz w:val="24"/>
-          <w:szCs w:val="24"/>
-          <w:shd w:val="clear" w:color="auto" w:fill="FFFFFF"/>
-        </w:rPr>
-        <w:t xml:space="preserve">Nosso website institucional foi feito em </w:t>
-      </w:r>
-      <w:proofErr w:type="spellStart"/>
-      <w:r>
-        <w:rPr>
-          <w:rFonts w:ascii="Arial" w:hAnsi="Arial" w:cs="Arial"/>
-          <w:sz w:val="24"/>
-          <w:szCs w:val="24"/>
-          <w:shd w:val="clear" w:color="auto" w:fill="FFFFFF"/>
-        </w:rPr>
-        <w:t>On</w:t>
-      </w:r>
-      <w:proofErr w:type="spellEnd"/>
+        <w:t>Tela de inicio</w:t>
+      </w:r>
+    </w:p>
+    <w:p>
+      <w:pPr>
+        <w:rPr>
+          <w:rFonts w:ascii="Arial" w:hAnsi="Arial" w:cs="Arial"/>
+          <w:sz w:val="24"/>
+          <w:szCs w:val="24"/>
+          <w:shd w:val="clear" w:color="auto" w:fill="FFFFFF"/>
+        </w:rPr>
+      </w:pPr>
+      <w:r>
+        <w:rPr>
+          <w:rFonts w:ascii="Arial" w:hAnsi="Arial" w:cs="Arial"/>
+          <w:sz w:val="24"/>
+          <w:szCs w:val="24"/>
+          <w:shd w:val="clear" w:color="auto" w:fill="FFFFFF"/>
+        </w:rPr>
+        <w:t>Nosso website institucional foi feito em On</w:t>
+      </w:r>
       <w:r>
         <w:rPr>
           <w:rFonts w:ascii="Arial" w:hAnsi="Arial" w:cs="Arial"/>
@@ -9848,7 +9790,6 @@
           <w:shd w:val="clear" w:color="auto" w:fill="FFFFFF"/>
         </w:rPr>
       </w:pPr>
-      <w:proofErr w:type="spellStart"/>
       <w:r>
         <w:rPr>
           <w:rFonts w:ascii="Arial" w:hAnsi="Arial" w:cs="Arial"/>
@@ -9861,7 +9802,6 @@
         <w:lastRenderedPageBreak/>
         <w:t>TecX</w:t>
       </w:r>
-      <w:proofErr w:type="spellEnd"/>
     </w:p>
     <w:p>
       <w:pPr>
@@ -9880,27 +9820,7 @@
           <w:szCs w:val="24"/>
           <w:shd w:val="clear" w:color="auto" w:fill="FFFFFF"/>
         </w:rPr>
-        <w:t xml:space="preserve">Na sequência, um demonstrativo de como funcionaria o nosso software </w:t>
-      </w:r>
-      <w:proofErr w:type="spellStart"/>
-      <w:r>
-        <w:rPr>
-          <w:rFonts w:ascii="Arial" w:hAnsi="Arial" w:cs="Arial"/>
-          <w:sz w:val="24"/>
-          <w:szCs w:val="24"/>
-          <w:shd w:val="clear" w:color="auto" w:fill="FFFFFF"/>
-        </w:rPr>
-        <w:t>TecX</w:t>
-      </w:r>
-      <w:proofErr w:type="spellEnd"/>
-      <w:r>
-        <w:rPr>
-          <w:rFonts w:ascii="Arial" w:hAnsi="Arial" w:cs="Arial"/>
-          <w:sz w:val="24"/>
-          <w:szCs w:val="24"/>
-          <w:shd w:val="clear" w:color="auto" w:fill="FFFFFF"/>
-        </w:rPr>
-        <w:t xml:space="preserve"> representado em um diagrama de solução.</w:t>
+        <w:t>Na sequência, um demonstrativo de como funcionaria o nosso software TecX representado em um diagrama de solução.</w:t>
       </w:r>
     </w:p>
     <w:p>
@@ -10023,27 +9943,7 @@
           <w:szCs w:val="24"/>
           <w:shd w:val="clear" w:color="auto" w:fill="FFFFFF"/>
         </w:rPr>
-        <w:t xml:space="preserve">ensal e a parte de Hardware disponibilizada pela parceria que temos com a empresa </w:t>
-      </w:r>
-      <w:proofErr w:type="spellStart"/>
-      <w:r>
-        <w:rPr>
-          <w:rFonts w:ascii="Arial" w:hAnsi="Arial" w:cs="Arial"/>
-          <w:sz w:val="24"/>
-          <w:szCs w:val="24"/>
-          <w:shd w:val="clear" w:color="auto" w:fill="FFFFFF"/>
-        </w:rPr>
-        <w:t>Filipeflop</w:t>
-      </w:r>
-      <w:proofErr w:type="spellEnd"/>
-      <w:r>
-        <w:rPr>
-          <w:rFonts w:ascii="Arial" w:hAnsi="Arial" w:cs="Arial"/>
-          <w:sz w:val="24"/>
-          <w:szCs w:val="24"/>
-          <w:shd w:val="clear" w:color="auto" w:fill="FFFFFF"/>
-        </w:rPr>
-        <w:t>.</w:t>
+        <w:t>ensal e a parte de Hardware disponibilizada pela parceria que temos com a empresa Filipeflop.</w:t>
       </w:r>
     </w:p>
     <w:p>
@@ -10598,27 +10498,7 @@
           <w:szCs w:val="24"/>
           <w:shd w:val="clear" w:color="auto" w:fill="FFFFFF"/>
         </w:rPr>
-        <w:t xml:space="preserve">Logo abaixo tem o </w:t>
-      </w:r>
-      <w:proofErr w:type="spellStart"/>
-      <w:r>
-        <w:rPr>
-          <w:rFonts w:ascii="Arial" w:hAnsi="Arial" w:cs="Arial"/>
-          <w:sz w:val="24"/>
-          <w:szCs w:val="24"/>
-          <w:shd w:val="clear" w:color="auto" w:fill="FFFFFF"/>
-        </w:rPr>
-        <w:t>footer</w:t>
-      </w:r>
-      <w:proofErr w:type="spellEnd"/>
-      <w:r>
-        <w:rPr>
-          <w:rFonts w:ascii="Arial" w:hAnsi="Arial" w:cs="Arial"/>
-          <w:sz w:val="24"/>
-          <w:szCs w:val="24"/>
-          <w:shd w:val="clear" w:color="auto" w:fill="FFFFFF"/>
-        </w:rPr>
-        <w:t xml:space="preserve"> do site, contendo nosso número, endereço </w:t>
+        <w:t xml:space="preserve">Logo abaixo tem o footer do site, contendo nosso número, endereço </w:t>
       </w:r>
       <w:r>
         <w:rPr>
@@ -11612,27 +11492,7 @@
           <w:sz w:val="24"/>
           <w:szCs w:val="24"/>
         </w:rPr>
-        <w:t xml:space="preserve"> </w:t>
-      </w:r>
-      <w:proofErr w:type="gramStart"/>
-      <w:r>
-        <w:rPr>
-          <w:rFonts w:ascii="Arial" w:hAnsi="Arial" w:cs="Arial"/>
-          <w:color w:val="000000" w:themeColor="text1"/>
-          <w:sz w:val="24"/>
-          <w:szCs w:val="24"/>
-        </w:rPr>
-        <w:t>e também</w:t>
-      </w:r>
-      <w:proofErr w:type="gramEnd"/>
-      <w:r>
-        <w:rPr>
-          <w:rFonts w:ascii="Arial" w:hAnsi="Arial" w:cs="Arial"/>
-          <w:color w:val="000000" w:themeColor="text1"/>
-          <w:sz w:val="24"/>
-          <w:szCs w:val="24"/>
-        </w:rPr>
-        <w:t xml:space="preserve"> serve como um direcionamento para quem vai resolver o chamado.</w:t>
+        <w:t xml:space="preserve"> e também serve como um direcionamento para quem vai resolver o chamado.</w:t>
       </w:r>
     </w:p>
     <w:p>

</xml_diff>